<commit_message>
Acabe de comentar los procedimientos y consultas, se cambio el nombre del script para mayor entendimiento, cambios en los sp para mejorarlos y avanze en el doc
</commit_message>
<xml_diff>
--- a/PROYECTO FINAL BASES DE DATOS.docx
+++ b/PROYECTO FINAL BASES DE DATOS.docx
@@ -70,7 +70,23 @@
           <w:sz w:val="20"/>
           <w:szCs w:val="20"/>
         </w:rPr>
-        <w:t xml:space="preserve">Mi diagrama cuenta con mis 7 tablas: categorías, estados, clientes, productos, pedidos, detalles_pedido y reseñas. Y las relaciones </w:t>
+        <w:t xml:space="preserve">Mi diagrama cuenta con mis 7 tablas: categorías, estados, clientes, productos, pedidos, </w:t>
+      </w:r>
+      <w:proofErr w:type="spellStart"/>
+      <w:r>
+        <w:rPr>
+          <w:sz w:val="20"/>
+          <w:szCs w:val="20"/>
+        </w:rPr>
+        <w:t>detalles_pedido</w:t>
+      </w:r>
+      <w:proofErr w:type="spellEnd"/>
+      <w:r>
+        <w:rPr>
+          <w:sz w:val="20"/>
+          <w:szCs w:val="20"/>
+        </w:rPr>
+        <w:t xml:space="preserve"> y reseñas. Y las relaciones </w:t>
       </w:r>
       <w:r>
         <w:rPr>
@@ -303,7 +319,21 @@
     <w:p/>
     <w:p/>
     <w:p>
-      <w:r>
+      <w:pPr>
+        <w:rPr>
+          <w:b/>
+          <w:bCs/>
+          <w:sz w:val="28"/>
+          <w:szCs w:val="28"/>
+        </w:rPr>
+      </w:pPr>
+      <w:r>
+        <w:rPr>
+          <w:b/>
+          <w:bCs/>
+          <w:sz w:val="28"/>
+          <w:szCs w:val="28"/>
+        </w:rPr>
         <w:lastRenderedPageBreak/>
         <w:t>ESQUEMA DE FORMAS NORMALES:</w:t>
       </w:r>
@@ -375,21 +405,7 @@
           <w:sz w:val="20"/>
           <w:szCs w:val="20"/>
         </w:rPr>
-        <w:t xml:space="preserve"> </w:t>
-      </w:r>
-      <w:r>
-        <w:rPr>
-          <w:sz w:val="20"/>
-          <w:szCs w:val="20"/>
-        </w:rPr>
-        <w:t>está</w:t>
-      </w:r>
-      <w:r>
-        <w:rPr>
-          <w:sz w:val="20"/>
-          <w:szCs w:val="20"/>
-        </w:rPr>
-        <w:t xml:space="preserve"> en 1NF y la clave primaria es simple y todos los atributos no clave dependen de ella.</w:t>
+        <w:t xml:space="preserve"> está en 1NF y la clave primaria es simple y todos los atributos no clave dependen de ella.</w:t>
       </w:r>
     </w:p>
     <w:p>
@@ -453,6 +469,9 @@
           </w:tcPr>
           <w:p>
             <w:r>
+              <w:rPr>
+                <w:noProof/>
+              </w:rPr>
               <w:drawing>
                 <wp:inline distT="0" distB="0" distL="0" distR="0" wp14:anchorId="75BCED85" wp14:editId="5226AAAB">
                   <wp:extent cx="1859973" cy="1267136"/>
@@ -560,56 +579,23 @@
                 <w:sz w:val="20"/>
                 <w:szCs w:val="20"/>
               </w:rPr>
-              <w:t>2NF: La c</w:t>
-            </w:r>
-            <w:r>
-              <w:rPr>
-                <w:sz w:val="20"/>
-                <w:szCs w:val="20"/>
-              </w:rPr>
-              <w:t>umple</w:t>
-            </w:r>
-            <w:r>
-              <w:rPr>
-                <w:sz w:val="20"/>
-                <w:szCs w:val="20"/>
-              </w:rPr>
-              <w:t xml:space="preserve"> porque esta en 1NF y l</w:t>
-            </w:r>
-            <w:r>
-              <w:rPr>
-                <w:sz w:val="20"/>
-                <w:szCs w:val="20"/>
-              </w:rPr>
-              <w:t>a clave primaria id_cliente es simple</w:t>
-            </w:r>
-            <w:r>
-              <w:rPr>
-                <w:sz w:val="20"/>
-                <w:szCs w:val="20"/>
-              </w:rPr>
-              <w:t xml:space="preserve"> </w:t>
-            </w:r>
-            <w:r>
-              <w:rPr>
-                <w:sz w:val="20"/>
-                <w:szCs w:val="20"/>
-              </w:rPr>
-              <w:t>y todos los atributos</w:t>
-            </w:r>
-            <w:r>
-              <w:rPr>
-                <w:sz w:val="20"/>
-                <w:szCs w:val="20"/>
-              </w:rPr>
-              <w:t xml:space="preserve"> no clave</w:t>
-            </w:r>
-            <w:r>
-              <w:rPr>
-                <w:sz w:val="20"/>
-                <w:szCs w:val="20"/>
-              </w:rPr>
-              <w:t xml:space="preserve"> dependen de ella.</w:t>
+              <w:t xml:space="preserve">2NF: La cumple porque </w:t>
+            </w:r>
+            <w:proofErr w:type="spellStart"/>
+            <w:r>
+              <w:rPr>
+                <w:sz w:val="20"/>
+                <w:szCs w:val="20"/>
+              </w:rPr>
+              <w:t>esta</w:t>
+            </w:r>
+            <w:proofErr w:type="spellEnd"/>
+            <w:r>
+              <w:rPr>
+                <w:sz w:val="20"/>
+                <w:szCs w:val="20"/>
+              </w:rPr>
+              <w:t xml:space="preserve"> en 1NF y la clave primaria id_cliente es simple y todos los atributos no clave dependen de ella.</w:t>
             </w:r>
           </w:p>
           <w:p>
@@ -634,49 +620,7 @@
                 <w:sz w:val="20"/>
                 <w:szCs w:val="20"/>
               </w:rPr>
-              <w:t xml:space="preserve">3NF: </w:t>
-            </w:r>
-            <w:r>
-              <w:rPr>
-                <w:sz w:val="20"/>
-                <w:szCs w:val="20"/>
-              </w:rPr>
-              <w:t xml:space="preserve">La cumple porque </w:t>
-            </w:r>
-            <w:r>
-              <w:rPr>
-                <w:sz w:val="20"/>
-                <w:szCs w:val="20"/>
-              </w:rPr>
-              <w:t>está</w:t>
-            </w:r>
-            <w:r>
-              <w:rPr>
-                <w:sz w:val="20"/>
-                <w:szCs w:val="20"/>
-              </w:rPr>
-              <w:t xml:space="preserve"> en </w:t>
-            </w:r>
-            <w:r>
-              <w:rPr>
-                <w:sz w:val="20"/>
-                <w:szCs w:val="20"/>
-              </w:rPr>
-              <w:t>2</w:t>
-            </w:r>
-            <w:r>
-              <w:rPr>
-                <w:sz w:val="20"/>
-                <w:szCs w:val="20"/>
-              </w:rPr>
-              <w:t>NF</w:t>
-            </w:r>
-            <w:r>
-              <w:rPr>
-                <w:sz w:val="20"/>
-                <w:szCs w:val="20"/>
-              </w:rPr>
-              <w:t xml:space="preserve"> y porque no hay dependencias transitivas entre atributos no clave y la clave primaria</w:t>
+              <w:t>3NF: La cumple porque está en 2NF y porque no hay dependencias transitivas entre atributos no clave y la clave primaria</w:t>
             </w:r>
           </w:p>
           <w:p/>
@@ -718,6 +662,9 @@
           </w:tcPr>
           <w:p>
             <w:r>
+              <w:rPr>
+                <w:noProof/>
+              </w:rPr>
               <w:drawing>
                 <wp:inline distT="0" distB="0" distL="0" distR="0" wp14:anchorId="74EE50CE" wp14:editId="5C28043F">
                   <wp:extent cx="1949797" cy="1356014"/>
@@ -811,21 +758,7 @@
                 <w:sz w:val="20"/>
                 <w:szCs w:val="20"/>
               </w:rPr>
-              <w:t xml:space="preserve">2NF: La cumple porque </w:t>
-            </w:r>
-            <w:r>
-              <w:rPr>
-                <w:sz w:val="20"/>
-                <w:szCs w:val="20"/>
-              </w:rPr>
-              <w:t>está</w:t>
-            </w:r>
-            <w:r>
-              <w:rPr>
-                <w:sz w:val="20"/>
-                <w:szCs w:val="20"/>
-              </w:rPr>
-              <w:t xml:space="preserve"> en 1NF y la clave primaria id_</w:t>
+              <w:t>2NF: La cumple porque está en 1NF y la clave primaria id_</w:t>
             </w:r>
             <w:r>
               <w:rPr>
@@ -925,6 +858,9 @@
           </w:tcPr>
           <w:p>
             <w:r>
+              <w:rPr>
+                <w:noProof/>
+              </w:rPr>
               <w:drawing>
                 <wp:inline distT="0" distB="0" distL="0" distR="0" wp14:anchorId="4C1640B2" wp14:editId="1C1CBDEA">
                   <wp:extent cx="2026228" cy="984040"/>
@@ -1032,14 +968,30 @@
                 <w:sz w:val="20"/>
                 <w:szCs w:val="20"/>
               </w:rPr>
-              <w:t xml:space="preserve">dependen de </w:t>
-            </w:r>
-            <w:r>
-              <w:rPr>
-                <w:sz w:val="20"/>
-                <w:szCs w:val="20"/>
-              </w:rPr>
-              <w:t xml:space="preserve"> id_categoria.</w:t>
+              <w:t xml:space="preserve">dependen </w:t>
+            </w:r>
+            <w:proofErr w:type="gramStart"/>
+            <w:r>
+              <w:rPr>
+                <w:sz w:val="20"/>
+                <w:szCs w:val="20"/>
+              </w:rPr>
+              <w:t xml:space="preserve">de </w:t>
+            </w:r>
+            <w:r>
+              <w:rPr>
+                <w:sz w:val="20"/>
+                <w:szCs w:val="20"/>
+              </w:rPr>
+              <w:t xml:space="preserve"> id</w:t>
+            </w:r>
+            <w:proofErr w:type="gramEnd"/>
+            <w:r>
+              <w:rPr>
+                <w:sz w:val="20"/>
+                <w:szCs w:val="20"/>
+              </w:rPr>
+              <w:t>_categoria.</w:t>
             </w:r>
           </w:p>
           <w:p>
@@ -1114,6 +1066,9 @@
           </w:tcPr>
           <w:p>
             <w:r>
+              <w:rPr>
+                <w:noProof/>
+              </w:rPr>
               <w:drawing>
                 <wp:inline distT="0" distB="0" distL="0" distR="0" wp14:anchorId="0DA02AB3" wp14:editId="0EE54AEA">
                   <wp:extent cx="1932710" cy="1411718"/>
@@ -1346,6 +1301,9 @@
           </w:tcPr>
           <w:p>
             <w:r>
+              <w:rPr>
+                <w:noProof/>
+              </w:rPr>
               <w:drawing>
                 <wp:inline distT="0" distB="0" distL="0" distR="0" wp14:anchorId="359D73EA" wp14:editId="0794906A">
                   <wp:extent cx="1963882" cy="953441"/>
@@ -1446,14 +1404,7 @@
                 <w:sz w:val="20"/>
                 <w:szCs w:val="20"/>
               </w:rPr>
-              <w:t xml:space="preserve"> el atributo </w:t>
-            </w:r>
-            <w:r>
-              <w:rPr>
-                <w:sz w:val="20"/>
-                <w:szCs w:val="20"/>
-              </w:rPr>
-              <w:t>nombre</w:t>
+              <w:t xml:space="preserve"> el atributo nombre</w:t>
             </w:r>
             <w:r>
               <w:rPr>
@@ -1536,8 +1487,13 @@
     </w:tbl>
     <w:p>
       <w:r>
-        <w:t>Tabla detalles_pedido</w:t>
-      </w:r>
+        <w:t xml:space="preserve">Tabla </w:t>
+      </w:r>
+      <w:proofErr w:type="spellStart"/>
+      <w:r>
+        <w:t>detalles_pedido</w:t>
+      </w:r>
+      <w:proofErr w:type="spellEnd"/>
     </w:p>
     <w:tbl>
       <w:tblPr>
@@ -1562,6 +1518,9 @@
           </w:tcPr>
           <w:p>
             <w:r>
+              <w:rPr>
+                <w:noProof/>
+              </w:rPr>
               <w:drawing>
                 <wp:inline distT="0" distB="0" distL="0" distR="0" wp14:anchorId="521F9016" wp14:editId="02D10F37">
                   <wp:extent cx="2194779" cy="1231323"/>
@@ -1630,14 +1589,7 @@
                 <w:sz w:val="20"/>
                 <w:szCs w:val="20"/>
               </w:rPr>
-              <w:t>todos los datos son atómicos y no hay atributos multivaluados o compuestos</w:t>
-            </w:r>
-            <w:r>
-              <w:rPr>
-                <w:sz w:val="20"/>
-                <w:szCs w:val="20"/>
-              </w:rPr>
-              <w:t>.</w:t>
+              <w:t>todos los datos son atómicos y no hay atributos multivaluados o compuestos.</w:t>
             </w:r>
           </w:p>
           <w:p>
@@ -1662,14 +1614,7 @@
                 <w:sz w:val="20"/>
                 <w:szCs w:val="20"/>
               </w:rPr>
-              <w:t xml:space="preserve">2NF: La cumple porque está en 1NF y todos los atributos no </w:t>
-            </w:r>
-            <w:r>
-              <w:rPr>
-                <w:sz w:val="20"/>
-                <w:szCs w:val="20"/>
-              </w:rPr>
-              <w:t>clave</w:t>
+              <w:t>2NF: La cumple porque está en 1NF y todos los atributos no clave</w:t>
             </w:r>
             <w:r>
               <w:rPr>
@@ -1771,6 +1716,9 @@
           </w:tcPr>
           <w:p>
             <w:r>
+              <w:rPr>
+                <w:noProof/>
+              </w:rPr>
               <w:drawing>
                 <wp:inline distT="0" distB="0" distL="0" distR="0" wp14:anchorId="3FA49117" wp14:editId="60116431">
                   <wp:extent cx="2249632" cy="1728613"/>
@@ -1947,14 +1895,40 @@
     </w:tbl>
     <w:p/>
     <w:p>
-      <w:r>
+      <w:pPr>
+        <w:rPr>
+          <w:b/>
+          <w:bCs/>
+          <w:sz w:val="28"/>
+          <w:szCs w:val="28"/>
+        </w:rPr>
+      </w:pPr>
+      <w:r>
+        <w:rPr>
+          <w:b/>
+          <w:bCs/>
+          <w:sz w:val="28"/>
+          <w:szCs w:val="28"/>
+        </w:rPr>
         <w:lastRenderedPageBreak/>
         <w:t xml:space="preserve">IDENTIFICACION DE </w:t>
       </w:r>
       <w:r>
+        <w:rPr>
+          <w:b/>
+          <w:bCs/>
+          <w:sz w:val="28"/>
+          <w:szCs w:val="28"/>
+        </w:rPr>
         <w:t>CLAVES</w:t>
       </w:r>
       <w:r>
+        <w:rPr>
+          <w:b/>
+          <w:bCs/>
+          <w:sz w:val="28"/>
+          <w:szCs w:val="28"/>
+        </w:rPr>
         <w:t xml:space="preserve"> PRIMARIAS, FORANEAS Y CANDIDATAS</w:t>
       </w:r>
     </w:p>
@@ -1966,23 +1940,11 @@
           <w:numId w:val="2"/>
         </w:numPr>
         <w:jc w:val="both"/>
-        <w:rPr>
-          <w:sz w:val="22"/>
-          <w:szCs w:val="22"/>
-        </w:rPr>
-      </w:pPr>
-      <w:r>
-        <w:rPr>
-          <w:sz w:val="22"/>
-          <w:szCs w:val="22"/>
-        </w:rPr>
+      </w:pPr>
+      <w:r>
         <w:t>C</w:t>
       </w:r>
       <w:r>
-        <w:rPr>
-          <w:sz w:val="22"/>
-          <w:szCs w:val="22"/>
-        </w:rPr>
         <w:t>laves primarias:</w:t>
       </w:r>
     </w:p>
@@ -1990,74 +1952,37 @@
       <w:pPr>
         <w:pStyle w:val="Prrafodelista"/>
         <w:jc w:val="both"/>
-        <w:rPr>
-          <w:sz w:val="22"/>
-          <w:szCs w:val="22"/>
-        </w:rPr>
-      </w:pPr>
-      <w:r>
-        <w:rPr>
-          <w:sz w:val="22"/>
-          <w:szCs w:val="22"/>
-        </w:rPr>
+      </w:pPr>
+      <w:r>
         <w:t xml:space="preserve">En cada una de las tablas tengo una </w:t>
       </w:r>
       <w:r>
-        <w:rPr>
-          <w:sz w:val="22"/>
-          <w:szCs w:val="22"/>
-        </w:rPr>
         <w:t>c</w:t>
       </w:r>
       <w:r>
-        <w:rPr>
-          <w:sz w:val="22"/>
-          <w:szCs w:val="22"/>
-        </w:rPr>
         <w:t>lave primaria que es su id (</w:t>
       </w:r>
       <w:r>
         <w:rPr>
           <w:b/>
           <w:bCs/>
-          <w:sz w:val="22"/>
-          <w:szCs w:val="22"/>
         </w:rPr>
         <w:t>id_categoria, id_estado, id_cliente, id_producto, id_pedido, id_detalle y id_reseña</w:t>
       </w:r>
       <w:r>
-        <w:rPr>
-          <w:sz w:val="22"/>
-          <w:szCs w:val="22"/>
-        </w:rPr>
-        <w:t>)</w:t>
-      </w:r>
-      <w:r>
-        <w:rPr>
-          <w:sz w:val="22"/>
-          <w:szCs w:val="22"/>
-        </w:rPr>
-        <w:t xml:space="preserve"> que sirven para identificar de manera única ya sea un producto, pedido, cliente, etc.</w:t>
+        <w:t>) que sirven para identificar de manera única ya sea un producto, pedido, cliente, etc.</w:t>
       </w:r>
     </w:p>
     <w:p>
       <w:pPr>
         <w:pStyle w:val="Prrafodelista"/>
         <w:jc w:val="both"/>
-        <w:rPr>
-          <w:sz w:val="22"/>
-          <w:szCs w:val="22"/>
-        </w:rPr>
       </w:pPr>
     </w:p>
     <w:p>
       <w:pPr>
         <w:pStyle w:val="Prrafodelista"/>
         <w:jc w:val="both"/>
-        <w:rPr>
-          <w:sz w:val="22"/>
-          <w:szCs w:val="22"/>
-        </w:rPr>
       </w:pPr>
     </w:p>
     <w:p>
@@ -2068,23 +1993,11 @@
           <w:numId w:val="2"/>
         </w:numPr>
         <w:jc w:val="both"/>
-        <w:rPr>
-          <w:sz w:val="22"/>
-          <w:szCs w:val="22"/>
-        </w:rPr>
-      </w:pPr>
-      <w:r>
-        <w:rPr>
-          <w:sz w:val="22"/>
-          <w:szCs w:val="22"/>
-        </w:rPr>
+      </w:pPr>
+      <w:r>
         <w:t>C</w:t>
       </w:r>
       <w:r>
-        <w:rPr>
-          <w:sz w:val="22"/>
-          <w:szCs w:val="22"/>
-        </w:rPr>
         <w:t>laves foráneas:</w:t>
       </w:r>
     </w:p>
@@ -2092,26 +2005,14 @@
       <w:pPr>
         <w:pStyle w:val="Prrafodelista"/>
         <w:jc w:val="both"/>
-        <w:rPr>
-          <w:sz w:val="22"/>
-          <w:szCs w:val="22"/>
-        </w:rPr>
       </w:pPr>
     </w:p>
     <w:p>
       <w:pPr>
         <w:pStyle w:val="Prrafodelista"/>
         <w:jc w:val="both"/>
-        <w:rPr>
-          <w:sz w:val="22"/>
-          <w:szCs w:val="22"/>
-        </w:rPr>
-      </w:pPr>
-      <w:r>
-        <w:rPr>
-          <w:sz w:val="22"/>
-          <w:szCs w:val="22"/>
-        </w:rPr>
+      </w:pPr>
+      <w:r>
         <w:t>productos:</w:t>
       </w:r>
     </w:p>
@@ -2119,32 +2020,18 @@
       <w:pPr>
         <w:pStyle w:val="Prrafodelista"/>
         <w:jc w:val="both"/>
-        <w:rPr>
-          <w:sz w:val="22"/>
-          <w:szCs w:val="22"/>
-        </w:rPr>
-      </w:pPr>
-      <w:r>
-        <w:rPr>
-          <w:sz w:val="22"/>
-          <w:szCs w:val="22"/>
-        </w:rPr>
+      </w:pPr>
+      <w:r>
         <w:t xml:space="preserve">La tabla de productos necesita de </w:t>
       </w:r>
       <w:r>
         <w:rPr>
           <w:b/>
           <w:bCs/>
-          <w:sz w:val="22"/>
-          <w:szCs w:val="22"/>
         </w:rPr>
         <w:t>id_categoria</w:t>
       </w:r>
       <w:r>
-        <w:rPr>
-          <w:sz w:val="22"/>
-          <w:szCs w:val="22"/>
-        </w:rPr>
         <w:t xml:space="preserve"> para saber a qué categoría pertenece cierto producto</w:t>
       </w:r>
     </w:p>
@@ -2152,33 +2039,17 @@
       <w:pPr>
         <w:pStyle w:val="Prrafodelista"/>
         <w:jc w:val="both"/>
-        <w:rPr>
-          <w:sz w:val="22"/>
-          <w:szCs w:val="22"/>
-        </w:rPr>
       </w:pPr>
     </w:p>
     <w:p>
       <w:pPr>
         <w:pStyle w:val="Prrafodelista"/>
         <w:jc w:val="both"/>
-        <w:rPr>
-          <w:sz w:val="22"/>
-          <w:szCs w:val="22"/>
-        </w:rPr>
-      </w:pPr>
-      <w:r>
-        <w:rPr>
-          <w:sz w:val="22"/>
-          <w:szCs w:val="22"/>
-        </w:rPr>
+      </w:pPr>
+      <w:r>
         <w:t>p</w:t>
       </w:r>
       <w:r>
-        <w:rPr>
-          <w:sz w:val="22"/>
-          <w:szCs w:val="22"/>
-        </w:rPr>
         <w:t>edidos:</w:t>
       </w:r>
     </w:p>
@@ -2186,83 +2057,51 @@
       <w:pPr>
         <w:pStyle w:val="Prrafodelista"/>
         <w:jc w:val="both"/>
-        <w:rPr>
-          <w:sz w:val="22"/>
-          <w:szCs w:val="22"/>
-        </w:rPr>
-      </w:pPr>
-      <w:r>
-        <w:rPr>
-          <w:sz w:val="22"/>
-          <w:szCs w:val="22"/>
-        </w:rPr>
+      </w:pPr>
+      <w:r>
         <w:t xml:space="preserve">Necesita </w:t>
       </w:r>
       <w:r>
-        <w:rPr>
-          <w:sz w:val="22"/>
-          <w:szCs w:val="22"/>
-        </w:rPr>
         <w:t xml:space="preserve">tener </w:t>
       </w:r>
       <w:r>
-        <w:rPr>
-          <w:sz w:val="22"/>
-          <w:szCs w:val="22"/>
-        </w:rPr>
         <w:t xml:space="preserve">las </w:t>
       </w:r>
       <w:r>
-        <w:rPr>
-          <w:sz w:val="22"/>
-          <w:szCs w:val="22"/>
-        </w:rPr>
         <w:t>c</w:t>
       </w:r>
       <w:r>
-        <w:rPr>
-          <w:sz w:val="22"/>
-          <w:szCs w:val="22"/>
-        </w:rPr>
         <w:t xml:space="preserve">laves foráneas de </w:t>
       </w:r>
       <w:r>
         <w:rPr>
           <w:b/>
           <w:bCs/>
-          <w:sz w:val="22"/>
-          <w:szCs w:val="22"/>
         </w:rPr>
         <w:t xml:space="preserve">id_estado </w:t>
       </w:r>
       <w:r>
-        <w:rPr>
-          <w:sz w:val="22"/>
-          <w:szCs w:val="22"/>
-        </w:rPr>
-        <w:t xml:space="preserve">para saber si ya fue entregado, esta en proceso o </w:t>
-      </w:r>
-      <w:r>
-        <w:rPr>
-          <w:sz w:val="22"/>
-          <w:szCs w:val="22"/>
-        </w:rPr>
+        <w:t xml:space="preserve">para saber si ya fue entregado, </w:t>
+      </w:r>
+      <w:proofErr w:type="spellStart"/>
+      <w:r>
+        <w:t>esta</w:t>
+      </w:r>
+      <w:proofErr w:type="spellEnd"/>
+      <w:r>
+        <w:t xml:space="preserve"> en proceso o </w:t>
+      </w:r>
+      <w:r>
         <w:t xml:space="preserve">fue cancelado, y necesita de </w:t>
       </w:r>
       <w:r>
         <w:rPr>
           <w:b/>
           <w:bCs/>
-          <w:sz w:val="22"/>
-          <w:szCs w:val="22"/>
         </w:rPr>
         <w:t xml:space="preserve">id_cliente </w:t>
       </w:r>
       <w:r>
-        <w:rPr>
-          <w:sz w:val="22"/>
-          <w:szCs w:val="22"/>
-        </w:rPr>
         <w:t>para identificar de que cliente es el pedido.</w:t>
       </w:r>
     </w:p>
@@ -2270,188 +2109,123 @@
       <w:pPr>
         <w:pStyle w:val="Prrafodelista"/>
         <w:jc w:val="both"/>
-        <w:rPr>
-          <w:sz w:val="22"/>
-          <w:szCs w:val="22"/>
-        </w:rPr>
       </w:pPr>
     </w:p>
     <w:p>
       <w:pPr>
         <w:pStyle w:val="Prrafodelista"/>
         <w:jc w:val="both"/>
-        <w:rPr>
-          <w:sz w:val="22"/>
-          <w:szCs w:val="22"/>
-        </w:rPr>
-      </w:pPr>
-      <w:r>
-        <w:rPr>
-          <w:sz w:val="22"/>
-          <w:szCs w:val="22"/>
-        </w:rPr>
-        <w:t>detalles_pedido:</w:t>
+      </w:pPr>
+      <w:proofErr w:type="spellStart"/>
+      <w:r>
+        <w:t>detalles_pedido</w:t>
+      </w:r>
+      <w:proofErr w:type="spellEnd"/>
+      <w:r>
+        <w:t>:</w:t>
       </w:r>
     </w:p>
     <w:p>
       <w:pPr>
         <w:pStyle w:val="Prrafodelista"/>
         <w:jc w:val="both"/>
-        <w:rPr>
-          <w:sz w:val="22"/>
-          <w:szCs w:val="22"/>
-        </w:rPr>
-      </w:pPr>
-      <w:r>
-        <w:rPr>
-          <w:sz w:val="22"/>
-          <w:szCs w:val="22"/>
-        </w:rPr>
+      </w:pPr>
+      <w:r>
         <w:t xml:space="preserve">Al ser de cierta manera una extensión del pedido requiere saber el </w:t>
       </w:r>
       <w:r>
         <w:rPr>
           <w:b/>
           <w:bCs/>
-          <w:sz w:val="22"/>
-          <w:szCs w:val="22"/>
-        </w:rPr>
-        <w:t>id_pedido</w:t>
-      </w:r>
-      <w:r>
-        <w:rPr>
-          <w:sz w:val="22"/>
-          <w:szCs w:val="22"/>
-        </w:rPr>
-        <w:t xml:space="preserve">  para conocer el estado y fecha, y además necesita información del producto por lo que usamos </w:t>
-      </w:r>
+        </w:rPr>
+        <w:t>id_</w:t>
+      </w:r>
+      <w:proofErr w:type="gramStart"/>
       <w:r>
         <w:rPr>
           <w:b/>
           <w:bCs/>
-          <w:sz w:val="22"/>
-          <w:szCs w:val="22"/>
-        </w:rPr>
-        <w:t>id_producto</w:t>
-      </w:r>
-      <w:r>
-        <w:rPr>
-          <w:sz w:val="22"/>
-          <w:szCs w:val="22"/>
-        </w:rPr>
-        <w:t>.</w:t>
-      </w:r>
-    </w:p>
-    <w:p>
-      <w:pPr>
-        <w:pStyle w:val="Prrafodelista"/>
-        <w:jc w:val="both"/>
-        <w:rPr>
-          <w:sz w:val="22"/>
-          <w:szCs w:val="22"/>
-        </w:rPr>
-      </w:pPr>
-    </w:p>
-    <w:p>
-      <w:pPr>
-        <w:pStyle w:val="Prrafodelista"/>
-        <w:jc w:val="both"/>
-        <w:rPr>
-          <w:sz w:val="22"/>
-          <w:szCs w:val="22"/>
-        </w:rPr>
-      </w:pPr>
-      <w:r>
-        <w:rPr>
-          <w:sz w:val="22"/>
-          <w:szCs w:val="22"/>
-        </w:rPr>
-        <w:t xml:space="preserve">reseñas: </w:t>
-      </w:r>
-    </w:p>
-    <w:p>
-      <w:pPr>
-        <w:pStyle w:val="Prrafodelista"/>
-        <w:jc w:val="both"/>
-        <w:rPr>
-          <w:sz w:val="22"/>
-          <w:szCs w:val="22"/>
-        </w:rPr>
-      </w:pPr>
-      <w:r>
-        <w:rPr>
-          <w:sz w:val="22"/>
-          <w:szCs w:val="22"/>
-        </w:rPr>
-        <w:t>La reseña necesita saber de quien es</w:t>
-      </w:r>
-      <w:r>
-        <w:rPr>
-          <w:sz w:val="22"/>
-          <w:szCs w:val="22"/>
-        </w:rPr>
-        <w:t xml:space="preserve"> </w:t>
-      </w:r>
-      <w:r>
-        <w:rPr>
-          <w:sz w:val="22"/>
-          <w:szCs w:val="22"/>
-        </w:rPr>
-        <w:t>(</w:t>
+        </w:rPr>
+        <w:t>pedido</w:t>
+      </w:r>
+      <w:r>
+        <w:t xml:space="preserve">  para</w:t>
+      </w:r>
+      <w:proofErr w:type="gramEnd"/>
+      <w:r>
+        <w:t xml:space="preserve"> conocer el estado y fecha, y además necesita información del producto por lo que usamos </w:t>
       </w:r>
       <w:r>
         <w:rPr>
           <w:b/>
           <w:bCs/>
-          <w:sz w:val="22"/>
-          <w:szCs w:val="22"/>
-        </w:rPr>
-        <w:t>id_cliente</w:t>
-      </w:r>
-      <w:r>
-        <w:rPr>
-          <w:sz w:val="22"/>
-          <w:szCs w:val="22"/>
-        </w:rPr>
-        <w:t>), de que producto es la reseña (</w:t>
+        </w:rPr>
+        <w:t>id_producto</w:t>
+      </w:r>
+      <w:r>
+        <w:t>.</w:t>
+      </w:r>
+    </w:p>
+    <w:p>
+      <w:pPr>
+        <w:pStyle w:val="Prrafodelista"/>
+        <w:jc w:val="both"/>
+      </w:pPr>
+    </w:p>
+    <w:p>
+      <w:pPr>
+        <w:pStyle w:val="Prrafodelista"/>
+        <w:jc w:val="both"/>
+      </w:pPr>
+      <w:r>
+        <w:t xml:space="preserve">reseñas: </w:t>
+      </w:r>
+    </w:p>
+    <w:p>
+      <w:pPr>
+        <w:pStyle w:val="Prrafodelista"/>
+        <w:jc w:val="both"/>
+      </w:pPr>
+      <w:r>
+        <w:t>La reseña necesita saber de quien es</w:t>
+      </w:r>
+      <w:r>
+        <w:t xml:space="preserve"> </w:t>
+      </w:r>
+      <w:r>
+        <w:t>(</w:t>
       </w:r>
       <w:r>
         <w:rPr>
           <w:b/>
           <w:bCs/>
-          <w:sz w:val="22"/>
-          <w:szCs w:val="22"/>
-        </w:rPr>
-        <w:t>id_producto</w:t>
-      </w:r>
-      <w:r>
-        <w:rPr>
-          <w:sz w:val="22"/>
-          <w:szCs w:val="22"/>
-        </w:rPr>
-        <w:t xml:space="preserve">) y </w:t>
-      </w:r>
-      <w:r>
-        <w:rPr>
-          <w:sz w:val="22"/>
-          <w:szCs w:val="22"/>
-        </w:rPr>
-        <w:t>saber información de ese pedido (</w:t>
+        </w:rPr>
+        <w:t>id_cliente</w:t>
+      </w:r>
+      <w:r>
+        <w:t>), de que producto es la reseña (</w:t>
       </w:r>
       <w:r>
         <w:rPr>
           <w:b/>
           <w:bCs/>
-          <w:sz w:val="22"/>
-          <w:szCs w:val="22"/>
+        </w:rPr>
+        <w:t>id_producto</w:t>
+      </w:r>
+      <w:r>
+        <w:t xml:space="preserve">) y </w:t>
+      </w:r>
+      <w:r>
+        <w:t>saber información de ese pedido (</w:t>
+      </w:r>
+      <w:r>
+        <w:rPr>
+          <w:b/>
+          <w:bCs/>
         </w:rPr>
         <w:t>id_pedido</w:t>
       </w:r>
       <w:r>
-        <w:rPr>
-          <w:sz w:val="22"/>
-          <w:szCs w:val="22"/>
-        </w:rPr>
         <w:t>).</w:t>
       </w:r>
     </w:p>
@@ -2459,10 +2233,6 @@
       <w:pPr>
         <w:pStyle w:val="Prrafodelista"/>
         <w:jc w:val="both"/>
-        <w:rPr>
-          <w:sz w:val="22"/>
-          <w:szCs w:val="22"/>
-        </w:rPr>
       </w:pPr>
     </w:p>
     <w:p>
@@ -2473,16 +2243,8 @@
           <w:numId w:val="2"/>
         </w:numPr>
         <w:jc w:val="both"/>
-        <w:rPr>
-          <w:sz w:val="22"/>
-          <w:szCs w:val="22"/>
-        </w:rPr>
-      </w:pPr>
-      <w:r>
-        <w:rPr>
-          <w:sz w:val="22"/>
-          <w:szCs w:val="22"/>
-        </w:rPr>
+      </w:pPr>
+      <w:r>
         <w:t>Claves candidatas:</w:t>
       </w:r>
     </w:p>
@@ -2490,175 +2252,3811 @@
       <w:pPr>
         <w:pStyle w:val="Prrafodelista"/>
         <w:jc w:val="both"/>
-        <w:rPr>
-          <w:sz w:val="22"/>
-          <w:szCs w:val="22"/>
-        </w:rPr>
       </w:pPr>
     </w:p>
     <w:p>
       <w:pPr>
         <w:pStyle w:val="Prrafodelista"/>
         <w:jc w:val="both"/>
-        <w:rPr>
-          <w:sz w:val="22"/>
-          <w:szCs w:val="22"/>
-        </w:rPr>
-      </w:pPr>
-      <w:r>
-        <w:rPr>
-          <w:sz w:val="22"/>
-          <w:szCs w:val="22"/>
-        </w:rPr>
+      </w:pPr>
+      <w:r>
         <w:t xml:space="preserve">Las que considero podrían ser claves candidatas son solamente </w:t>
       </w:r>
       <w:r>
         <w:rPr>
           <w:b/>
           <w:bCs/>
-          <w:sz w:val="22"/>
-          <w:szCs w:val="22"/>
         </w:rPr>
         <w:t>correo</w:t>
       </w:r>
       <w:r>
-        <w:rPr>
-          <w:sz w:val="22"/>
-          <w:szCs w:val="22"/>
-        </w:rPr>
         <w:t xml:space="preserve"> de la tabla </w:t>
       </w:r>
       <w:r>
         <w:rPr>
-          <w:sz w:val="22"/>
-          <w:szCs w:val="22"/>
           <w:u w:val="single"/>
         </w:rPr>
         <w:t>clientes</w:t>
       </w:r>
       <w:r>
-        <w:rPr>
-          <w:sz w:val="22"/>
-          <w:szCs w:val="22"/>
-        </w:rPr>
         <w:t xml:space="preserve"> que al ser único podría usarse como identificador, además tal vez el </w:t>
       </w:r>
       <w:r>
         <w:rPr>
           <w:b/>
           <w:bCs/>
-          <w:sz w:val="22"/>
-          <w:szCs w:val="22"/>
-        </w:rPr>
-        <w:t>nombre</w:t>
+        </w:rPr>
+        <w:t xml:space="preserve">nombre </w:t>
+      </w:r>
+      <w:r>
+        <w:t xml:space="preserve">en </w:t>
+      </w:r>
+      <w:r>
+        <w:rPr>
+          <w:u w:val="single"/>
+        </w:rPr>
+        <w:t>categoría y estado</w:t>
       </w:r>
       <w:r>
         <w:rPr>
           <w:b/>
           <w:bCs/>
-          <w:sz w:val="22"/>
-          <w:szCs w:val="22"/>
         </w:rPr>
         <w:t xml:space="preserve"> </w:t>
       </w:r>
       <w:r>
-        <w:rPr>
-          <w:sz w:val="22"/>
-          <w:szCs w:val="22"/>
-        </w:rPr>
-        <w:t xml:space="preserve">en </w:t>
-      </w:r>
-      <w:r>
-        <w:rPr>
-          <w:sz w:val="22"/>
-          <w:szCs w:val="22"/>
-          <w:u w:val="single"/>
-        </w:rPr>
-        <w:t>categoría y estado</w:t>
+        <w:t>ya que son</w:t>
       </w:r>
       <w:r>
         <w:rPr>
           <w:b/>
           <w:bCs/>
-          <w:sz w:val="22"/>
-          <w:szCs w:val="22"/>
         </w:rPr>
         <w:t xml:space="preserve"> </w:t>
       </w:r>
       <w:r>
-        <w:rPr>
-          <w:sz w:val="22"/>
-          <w:szCs w:val="22"/>
-        </w:rPr>
-        <w:t>ya que son</w:t>
+        <w:t>únicos.</w:t>
+      </w:r>
+    </w:p>
+    <w:p>
+      <w:pPr>
+        <w:pStyle w:val="Prrafodelista"/>
+        <w:jc w:val="both"/>
+      </w:pPr>
+      <w:r>
+        <w:t xml:space="preserve">Podría ser también </w:t>
       </w:r>
       <w:r>
         <w:rPr>
           <w:b/>
           <w:bCs/>
-          <w:sz w:val="22"/>
-          <w:szCs w:val="22"/>
-        </w:rPr>
-        <w:t xml:space="preserve"> </w:t>
-      </w:r>
-      <w:r>
-        <w:rPr>
-          <w:sz w:val="22"/>
-          <w:szCs w:val="22"/>
-        </w:rPr>
-        <w:t>únicos.</w:t>
-      </w:r>
-    </w:p>
-    <w:p>
-      <w:pPr>
-        <w:pStyle w:val="Prrafodelista"/>
-        <w:jc w:val="both"/>
-        <w:rPr>
-          <w:sz w:val="22"/>
-          <w:szCs w:val="22"/>
-        </w:rPr>
-      </w:pPr>
-      <w:r>
-        <w:rPr>
-          <w:sz w:val="22"/>
-          <w:szCs w:val="22"/>
-        </w:rPr>
-        <w:t xml:space="preserve">Podría ser también </w:t>
-      </w:r>
-      <w:r>
+        </w:rPr>
+        <w:t>nombre</w:t>
+      </w:r>
+      <w:r>
+        <w:t xml:space="preserve"> en </w:t>
+      </w:r>
+      <w:r>
+        <w:rPr>
+          <w:u w:val="single"/>
+        </w:rPr>
+        <w:t>producto</w:t>
+      </w:r>
+      <w:r>
+        <w:t>, pero podrían existir dos nombres iguales.</w:t>
+      </w:r>
+    </w:p>
+    <w:p/>
+    <w:p/>
+    <w:p>
+      <w:pPr>
         <w:rPr>
           <w:b/>
           <w:bCs/>
-          <w:sz w:val="22"/>
-          <w:szCs w:val="22"/>
-        </w:rPr>
+        </w:rPr>
+      </w:pPr>
+      <w:r>
+        <w:rPr>
+          <w:b/>
+          <w:bCs/>
+        </w:rPr>
+        <w:lastRenderedPageBreak/>
+        <w:t>ANALISIS Y VALIDACION</w:t>
+      </w:r>
+      <w:r>
+        <w:rPr>
+          <w:b/>
+          <w:bCs/>
+        </w:rPr>
+        <w:t>.</w:t>
+      </w:r>
+    </w:p>
+    <w:p>
+      <w:r>
+        <w:t>-</w:t>
+      </w:r>
+      <w:r>
+        <w:t>Resultados de la ejecución de las consultas</w:t>
+      </w:r>
+      <w:r>
+        <w:t>.</w:t>
+      </w:r>
+    </w:p>
+    <w:p>
+      <w:r>
+        <w:t>1.</w:t>
+      </w:r>
+      <w:r>
+        <w:rPr>
+          <w:rFonts w:ascii="Consolas" w:eastAsia="Times New Roman" w:hAnsi="Consolas" w:cs="Times New Roman"/>
+          <w:color w:val="7CA668"/>
+          <w:kern w:val="0"/>
+          <w:sz w:val="21"/>
+          <w:szCs w:val="21"/>
+          <w:lang w:eastAsia="es-MX"/>
+          <w14:ligatures w14:val="none"/>
+        </w:rPr>
+        <w:t xml:space="preserve"> </w:t>
+      </w:r>
+      <w:r>
+        <w:t>L</w:t>
+      </w:r>
+      <w:r>
+        <w:t xml:space="preserve">istar productos disponibles por </w:t>
+      </w:r>
+      <w:proofErr w:type="gramStart"/>
+      <w:r>
+        <w:t>categoría</w:t>
+      </w:r>
+      <w:r>
+        <w:t xml:space="preserve"> ,</w:t>
+      </w:r>
+      <w:proofErr w:type="gramEnd"/>
+      <w:r>
+        <w:t xml:space="preserve"> ordenados por precio</w:t>
+      </w:r>
+      <w:r>
+        <w:t>.</w:t>
+      </w:r>
+    </w:p>
+    <w:p>
+      <w:pPr>
+        <w:jc w:val="center"/>
+      </w:pPr>
+      <w:r>
+        <w:drawing>
+          <wp:inline distT="0" distB="0" distL="0" distR="0" wp14:anchorId="4339EE24" wp14:editId="3BB50B96">
+            <wp:extent cx="4540827" cy="6663271"/>
+            <wp:effectExtent l="0" t="0" r="0" b="4445"/>
+            <wp:docPr id="1091671023" name="Imagen 1" descr="Imagen que contiene Tabla&#10;&#10;El contenido generado por IA puede ser incorrecto."/>
+            <wp:cNvGraphicFramePr>
+              <a:graphicFrameLocks xmlns:a="http://schemas.openxmlformats.org/drawingml/2006/main" noChangeAspect="1"/>
+            </wp:cNvGraphicFramePr>
+            <a:graphic xmlns:a="http://schemas.openxmlformats.org/drawingml/2006/main">
+              <a:graphicData uri="http://schemas.openxmlformats.org/drawingml/2006/picture">
+                <pic:pic xmlns:pic="http://schemas.openxmlformats.org/drawingml/2006/picture">
+                  <pic:nvPicPr>
+                    <pic:cNvPr id="1091671023" name="Imagen 1" descr="Imagen que contiene Tabla&#10;&#10;El contenido generado por IA puede ser incorrecto."/>
+                    <pic:cNvPicPr/>
+                  </pic:nvPicPr>
+                  <pic:blipFill>
+                    <a:blip r:embed="rId13"/>
+                    <a:stretch>
+                      <a:fillRect/>
+                    </a:stretch>
+                  </pic:blipFill>
+                  <pic:spPr>
+                    <a:xfrm>
+                      <a:off x="0" y="0"/>
+                      <a:ext cx="4544673" cy="6668915"/>
+                    </a:xfrm>
+                    <a:prstGeom prst="rect">
+                      <a:avLst/>
+                    </a:prstGeom>
+                  </pic:spPr>
+                </pic:pic>
+              </a:graphicData>
+            </a:graphic>
+          </wp:inline>
+        </w:drawing>
+      </w:r>
+    </w:p>
+    <w:p>
+      <w:pPr>
+        <w:jc w:val="both"/>
+      </w:pPr>
+      <w:r>
+        <w:t>Resultado:</w:t>
+      </w:r>
+      <w:r>
+        <w:t xml:space="preserve"> </w:t>
+      </w:r>
+      <w:r>
+        <w:t>Muestra de manera correcta los productos</w:t>
+      </w:r>
+      <w:r>
+        <w:t xml:space="preserve"> primero</w:t>
+      </w:r>
+      <w:r>
+        <w:t xml:space="preserve"> ordenados</w:t>
+      </w:r>
+      <w:r>
+        <w:t xml:space="preserve"> por las categorías y entre las categorías por precio ascendente.</w:t>
+      </w:r>
+    </w:p>
+    <w:p>
+      <w:pPr>
+        <w:jc w:val="both"/>
+      </w:pPr>
+      <w:r>
+        <w:lastRenderedPageBreak/>
+        <w:t>2.</w:t>
+      </w:r>
+      <w:r>
+        <w:rPr>
+          <w:rFonts w:ascii="Consolas" w:eastAsia="Times New Roman" w:hAnsi="Consolas" w:cs="Times New Roman"/>
+          <w:color w:val="7CA668"/>
+          <w:kern w:val="0"/>
+          <w:sz w:val="21"/>
+          <w:szCs w:val="21"/>
+          <w:lang w:eastAsia="es-MX"/>
+          <w14:ligatures w14:val="none"/>
+        </w:rPr>
+        <w:t xml:space="preserve"> </w:t>
+      </w:r>
+      <w:r>
+        <w:t>M</w:t>
+      </w:r>
+      <w:r>
+        <w:t>ostrar clientes con pedidos pendientes y total de compras.</w:t>
+      </w:r>
+    </w:p>
+    <w:p>
+      <w:pPr>
+        <w:jc w:val="center"/>
+      </w:pPr>
+      <w:r>
+        <w:drawing>
+          <wp:inline distT="0" distB="0" distL="0" distR="0" wp14:anchorId="12E9D951" wp14:editId="740B809D">
+            <wp:extent cx="4691495" cy="2924355"/>
+            <wp:effectExtent l="0" t="0" r="0" b="9525"/>
+            <wp:docPr id="1579814230" name="Imagen 1" descr="Texto&#10;&#10;El contenido generado por IA puede ser incorrecto."/>
+            <wp:cNvGraphicFramePr>
+              <a:graphicFrameLocks xmlns:a="http://schemas.openxmlformats.org/drawingml/2006/main" noChangeAspect="1"/>
+            </wp:cNvGraphicFramePr>
+            <a:graphic xmlns:a="http://schemas.openxmlformats.org/drawingml/2006/main">
+              <a:graphicData uri="http://schemas.openxmlformats.org/drawingml/2006/picture">
+                <pic:pic xmlns:pic="http://schemas.openxmlformats.org/drawingml/2006/picture">
+                  <pic:nvPicPr>
+                    <pic:cNvPr id="1579814230" name="Imagen 1" descr="Texto&#10;&#10;El contenido generado por IA puede ser incorrecto."/>
+                    <pic:cNvPicPr/>
+                  </pic:nvPicPr>
+                  <pic:blipFill>
+                    <a:blip r:embed="rId14"/>
+                    <a:stretch>
+                      <a:fillRect/>
+                    </a:stretch>
+                  </pic:blipFill>
+                  <pic:spPr>
+                    <a:xfrm>
+                      <a:off x="0" y="0"/>
+                      <a:ext cx="4701700" cy="2930716"/>
+                    </a:xfrm>
+                    <a:prstGeom prst="rect">
+                      <a:avLst/>
+                    </a:prstGeom>
+                  </pic:spPr>
+                </pic:pic>
+              </a:graphicData>
+            </a:graphic>
+          </wp:inline>
+        </w:drawing>
+      </w:r>
+    </w:p>
+    <w:p>
+      <w:pPr>
+        <w:jc w:val="both"/>
+      </w:pPr>
+      <w:r>
+        <w:t xml:space="preserve">Resultado: La tabla muestra </w:t>
+      </w:r>
+      <w:r>
+        <w:t>correctamente los clientes con pedidos pendientes</w:t>
+      </w:r>
+      <w:r>
+        <w:t xml:space="preserve"> y el precio total pagado por sus compras.</w:t>
+      </w:r>
+    </w:p>
+    <w:p>
+      <w:pPr>
+        <w:jc w:val="both"/>
+      </w:pPr>
+    </w:p>
+    <w:p>
+      <w:pPr>
+        <w:jc w:val="both"/>
+      </w:pPr>
+      <w:r>
+        <w:t>3. R</w:t>
+      </w:r>
+      <w:r>
+        <w:t xml:space="preserve">eporte con los 5 productos con mejor </w:t>
+      </w:r>
+      <w:r>
+        <w:t>calificación</w:t>
+      </w:r>
+      <w:r>
+        <w:t xml:space="preserve"> promedio en reseñas.</w:t>
+      </w:r>
+    </w:p>
+    <w:p>
+      <w:pPr>
+        <w:jc w:val="center"/>
+      </w:pPr>
+      <w:r>
+        <w:drawing>
+          <wp:inline distT="0" distB="0" distL="0" distR="0" wp14:anchorId="2A2981F8" wp14:editId="40688246">
+            <wp:extent cx="4815292" cy="2713846"/>
+            <wp:effectExtent l="0" t="0" r="4445" b="0"/>
+            <wp:docPr id="1830310538" name="Imagen 1" descr="Texto&#10;&#10;El contenido generado por IA puede ser incorrecto."/>
+            <wp:cNvGraphicFramePr>
+              <a:graphicFrameLocks xmlns:a="http://schemas.openxmlformats.org/drawingml/2006/main" noChangeAspect="1"/>
+            </wp:cNvGraphicFramePr>
+            <a:graphic xmlns:a="http://schemas.openxmlformats.org/drawingml/2006/main">
+              <a:graphicData uri="http://schemas.openxmlformats.org/drawingml/2006/picture">
+                <pic:pic xmlns:pic="http://schemas.openxmlformats.org/drawingml/2006/picture">
+                  <pic:nvPicPr>
+                    <pic:cNvPr id="1830310538" name="Imagen 1" descr="Texto&#10;&#10;El contenido generado por IA puede ser incorrecto."/>
+                    <pic:cNvPicPr/>
+                  </pic:nvPicPr>
+                  <pic:blipFill>
+                    <a:blip r:embed="rId15"/>
+                    <a:stretch>
+                      <a:fillRect/>
+                    </a:stretch>
+                  </pic:blipFill>
+                  <pic:spPr>
+                    <a:xfrm>
+                      <a:off x="0" y="0"/>
+                      <a:ext cx="4832039" cy="2723285"/>
+                    </a:xfrm>
+                    <a:prstGeom prst="rect">
+                      <a:avLst/>
+                    </a:prstGeom>
+                  </pic:spPr>
+                </pic:pic>
+              </a:graphicData>
+            </a:graphic>
+          </wp:inline>
+        </w:drawing>
+      </w:r>
+    </w:p>
+    <w:p>
+      <w:pPr>
+        <w:jc w:val="both"/>
+      </w:pPr>
+      <w:r>
+        <w:t xml:space="preserve">Resultado: Muestra correctamente los </w:t>
+      </w:r>
+      <w:r>
+        <w:t>5 productos con mayor calificación promedio en reseñas.</w:t>
+      </w:r>
+    </w:p>
+    <w:p>
+      <w:pPr>
+        <w:jc w:val="both"/>
+      </w:pPr>
+    </w:p>
+    <w:p>
+      <w:pPr>
+        <w:jc w:val="both"/>
+        <w:rPr>
+          <w:b/>
+          <w:bCs/>
+          <w:sz w:val="32"/>
+          <w:szCs w:val="32"/>
+        </w:rPr>
+      </w:pPr>
+      <w:r>
+        <w:rPr>
+          <w:b/>
+          <w:bCs/>
+          <w:sz w:val="32"/>
+          <w:szCs w:val="32"/>
+        </w:rPr>
+        <w:lastRenderedPageBreak/>
+        <w:t>EXPLICACION DE INDICES CREADOS Y SU IMPACTO.</w:t>
+      </w:r>
+    </w:p>
+    <w:p>
+      <w:pPr>
+        <w:jc w:val="both"/>
+        <w:rPr>
+          <w:b/>
+          <w:bCs/>
+          <w:sz w:val="32"/>
+          <w:szCs w:val="32"/>
+        </w:rPr>
+      </w:pPr>
+    </w:p>
+    <w:p>
+      <w:pPr>
+        <w:jc w:val="both"/>
+      </w:pPr>
+      <w:r>
+        <w:t>Se crearon estos índices:</w:t>
+      </w:r>
+    </w:p>
+    <w:p>
+      <w:pPr>
+        <w:jc w:val="both"/>
+      </w:pPr>
+      <w:r>
+        <w:t>1.</w:t>
+      </w:r>
+      <w:r>
+        <w:t xml:space="preserve"> </w:t>
+      </w:r>
+      <w:r>
+        <w:t>í</w:t>
+      </w:r>
+      <w:r>
+        <w:t>ndice</w:t>
+      </w:r>
+      <w:r>
+        <w:t xml:space="preserve"> para buscar producto por nombre</w:t>
+      </w:r>
+    </w:p>
+    <w:p>
+      <w:pPr>
+        <w:jc w:val="both"/>
+        <w:rPr>
+          <w:b/>
+          <w:bCs/>
+        </w:rPr>
+      </w:pPr>
+      <w:r>
+        <w:rPr>
+          <w:b/>
+          <w:bCs/>
+        </w:rPr>
+        <w:t>CREATE INDEX idx_nombre_producto ON productos(nombre);</w:t>
+      </w:r>
+    </w:p>
+    <w:p>
+      <w:pPr>
+        <w:jc w:val="both"/>
+      </w:pPr>
+      <w:r>
+        <w:t xml:space="preserve">El objetivo de este </w:t>
+      </w:r>
+      <w:r>
+        <w:t xml:space="preserve">índice es que al hacer una consulta como </w:t>
+      </w:r>
+      <w:r>
+        <w:rPr>
+          <w:b/>
+          <w:bCs/>
+        </w:rPr>
+        <w:t>SELECT * FROM productos WHERE nombre = 'iPhone 13';</w:t>
+      </w:r>
+      <w:r>
+        <w:rPr>
+          <w:b/>
+          <w:bCs/>
+        </w:rPr>
+        <w:t xml:space="preserve"> </w:t>
+      </w:r>
+      <w:r>
+        <w:t xml:space="preserve">la búsqueda sea </w:t>
+      </w:r>
+      <w:r>
+        <w:t>más</w:t>
+      </w:r>
+      <w:r>
+        <w:t xml:space="preserve"> rápida ya que </w:t>
+      </w:r>
+      <w:r>
+        <w:t xml:space="preserve">mi tabla </w:t>
+      </w:r>
+      <w:r>
+        <w:t>productos puede tener muchos productos</w:t>
+      </w:r>
+      <w:r>
+        <w:t>.</w:t>
+      </w:r>
+    </w:p>
+    <w:p>
+      <w:pPr>
+        <w:jc w:val="both"/>
+      </w:pPr>
+      <w:r>
+        <w:drawing>
+          <wp:inline distT="0" distB="0" distL="0" distR="0" wp14:anchorId="672416CB" wp14:editId="41B61830">
+            <wp:extent cx="5612130" cy="560070"/>
+            <wp:effectExtent l="0" t="0" r="7620" b="0"/>
+            <wp:docPr id="1598210725" name="Imagen 1"/>
+            <wp:cNvGraphicFramePr>
+              <a:graphicFrameLocks xmlns:a="http://schemas.openxmlformats.org/drawingml/2006/main" noChangeAspect="1"/>
+            </wp:cNvGraphicFramePr>
+            <a:graphic xmlns:a="http://schemas.openxmlformats.org/drawingml/2006/main">
+              <a:graphicData uri="http://schemas.openxmlformats.org/drawingml/2006/picture">
+                <pic:pic xmlns:pic="http://schemas.openxmlformats.org/drawingml/2006/picture">
+                  <pic:nvPicPr>
+                    <pic:cNvPr id="1598210725" name=""/>
+                    <pic:cNvPicPr/>
+                  </pic:nvPicPr>
+                  <pic:blipFill>
+                    <a:blip r:embed="rId16"/>
+                    <a:stretch>
+                      <a:fillRect/>
+                    </a:stretch>
+                  </pic:blipFill>
+                  <pic:spPr>
+                    <a:xfrm>
+                      <a:off x="0" y="0"/>
+                      <a:ext cx="5612130" cy="560070"/>
+                    </a:xfrm>
+                    <a:prstGeom prst="rect">
+                      <a:avLst/>
+                    </a:prstGeom>
+                  </pic:spPr>
+                </pic:pic>
+              </a:graphicData>
+            </a:graphic>
+          </wp:inline>
+        </w:drawing>
+      </w:r>
+    </w:p>
+    <w:p>
+      <w:pPr>
+        <w:jc w:val="both"/>
+      </w:pPr>
+      <w:r>
+        <w:t xml:space="preserve">Se puede ver que el índice se ocupo </w:t>
+      </w:r>
+      <w:r>
+        <w:t xml:space="preserve">ya que se ve en la columna key el </w:t>
+      </w:r>
+      <w:r>
         <w:t>nombre</w:t>
       </w:r>
       <w:r>
-        <w:rPr>
-          <w:sz w:val="22"/>
-          <w:szCs w:val="22"/>
-        </w:rPr>
-        <w:t xml:space="preserve"> en </w:t>
-      </w:r>
-      <w:r>
-        <w:rPr>
-          <w:sz w:val="22"/>
-          <w:szCs w:val="22"/>
-          <w:u w:val="single"/>
-        </w:rPr>
+        <w:t xml:space="preserve"> del índice y la optimización se nota en la columna rows ya que solo</w:t>
+      </w:r>
+      <w:r>
+        <w:t xml:space="preserve"> reviso una fila para encontrar ese </w:t>
+      </w:r>
+      <w:r>
         <w:t>producto</w:t>
       </w:r>
-      <w:r>
-        <w:rPr>
-          <w:sz w:val="22"/>
-          <w:szCs w:val="22"/>
-        </w:rPr>
-        <w:t>, pero podrían existir dos nombres iguales.</w:t>
-      </w:r>
-    </w:p>
-    <w:p/>
-    <w:p/>
+    </w:p>
+    <w:p>
+      <w:pPr>
+        <w:jc w:val="both"/>
+      </w:pPr>
+    </w:p>
+    <w:p>
+      <w:pPr>
+        <w:jc w:val="both"/>
+      </w:pPr>
+      <w:r>
+        <w:t>2.</w:t>
+      </w:r>
+      <w:r>
+        <w:t xml:space="preserve"> Indice para obtener </w:t>
+      </w:r>
+      <w:r>
+        <w:t>productos</w:t>
+      </w:r>
+      <w:r>
+        <w:t xml:space="preserve"> por </w:t>
+      </w:r>
+      <w:r>
+        <w:t>categoría</w:t>
+      </w:r>
+      <w:r>
+        <w:t>.</w:t>
+      </w:r>
+    </w:p>
+    <w:p>
+      <w:pPr>
+        <w:jc w:val="both"/>
+      </w:pPr>
+    </w:p>
+    <w:p>
+      <w:pPr>
+        <w:jc w:val="both"/>
+        <w:rPr>
+          <w:b/>
+          <w:bCs/>
+        </w:rPr>
+      </w:pPr>
+      <w:r>
+        <w:rPr>
+          <w:b/>
+          <w:bCs/>
+        </w:rPr>
+        <w:t>CREATE INDEX idx_categoria_producto ON productos(id_categoria);</w:t>
+      </w:r>
+    </w:p>
+    <w:p>
+      <w:pPr>
+        <w:jc w:val="both"/>
+      </w:pPr>
+      <w:r>
+        <w:t xml:space="preserve">Busca optimizar </w:t>
+      </w:r>
+      <w:r>
+        <w:t xml:space="preserve">las consultas cuando buscamos productos por el id de la </w:t>
+      </w:r>
+      <w:r>
+        <w:t>categoría</w:t>
+      </w:r>
+      <w:r>
+        <w:t xml:space="preserve">, el índice optimizara consultas como </w:t>
+      </w:r>
+      <w:r>
+        <w:rPr>
+          <w:b/>
+          <w:bCs/>
+        </w:rPr>
+        <w:t xml:space="preserve">SELECT * FROM productos WHERE </w:t>
+      </w:r>
+      <w:r>
+        <w:rPr>
+          <w:b/>
+          <w:bCs/>
+        </w:rPr>
+        <w:t>id_categoria = 2;</w:t>
+      </w:r>
+    </w:p>
+    <w:p>
+      <w:pPr>
+        <w:jc w:val="both"/>
+      </w:pPr>
+      <w:r>
+        <w:drawing>
+          <wp:inline distT="0" distB="0" distL="0" distR="0" wp14:anchorId="2E12E29F" wp14:editId="708F8EE7">
+            <wp:extent cx="5612130" cy="1626870"/>
+            <wp:effectExtent l="0" t="0" r="7620" b="0"/>
+            <wp:docPr id="1815910720" name="Imagen 1" descr="Texto&#10;&#10;El contenido generado por IA puede ser incorrecto."/>
+            <wp:cNvGraphicFramePr>
+              <a:graphicFrameLocks xmlns:a="http://schemas.openxmlformats.org/drawingml/2006/main" noChangeAspect="1"/>
+            </wp:cNvGraphicFramePr>
+            <a:graphic xmlns:a="http://schemas.openxmlformats.org/drawingml/2006/main">
+              <a:graphicData uri="http://schemas.openxmlformats.org/drawingml/2006/picture">
+                <pic:pic xmlns:pic="http://schemas.openxmlformats.org/drawingml/2006/picture">
+                  <pic:nvPicPr>
+                    <pic:cNvPr id="1815910720" name="Imagen 1" descr="Texto&#10;&#10;El contenido generado por IA puede ser incorrecto."/>
+                    <pic:cNvPicPr/>
+                  </pic:nvPicPr>
+                  <pic:blipFill>
+                    <a:blip r:embed="rId17"/>
+                    <a:stretch>
+                      <a:fillRect/>
+                    </a:stretch>
+                  </pic:blipFill>
+                  <pic:spPr>
+                    <a:xfrm>
+                      <a:off x="0" y="0"/>
+                      <a:ext cx="5612130" cy="1626870"/>
+                    </a:xfrm>
+                    <a:prstGeom prst="rect">
+                      <a:avLst/>
+                    </a:prstGeom>
+                  </pic:spPr>
+                </pic:pic>
+              </a:graphicData>
+            </a:graphic>
+          </wp:inline>
+        </w:drawing>
+      </w:r>
+    </w:p>
+    <w:p>
+      <w:pPr>
+        <w:jc w:val="both"/>
+      </w:pPr>
+      <w:r>
+        <w:t>El índice también se uso como muestra la columna key</w:t>
+      </w:r>
+      <w:r>
+        <w:t xml:space="preserve"> y reviso solo 7 filas para </w:t>
+      </w:r>
+      <w:r>
+        <w:t>obtener los 7 productos que tengo es esa categoría.</w:t>
+      </w:r>
+    </w:p>
+    <w:p>
+      <w:pPr>
+        <w:jc w:val="both"/>
+      </w:pPr>
+    </w:p>
+    <w:p>
+      <w:pPr>
+        <w:jc w:val="both"/>
+      </w:pPr>
+    </w:p>
+    <w:p>
+      <w:pPr>
+        <w:jc w:val="both"/>
+      </w:pPr>
+      <w:r>
+        <w:t>3.</w:t>
+      </w:r>
+      <w:r>
+        <w:t xml:space="preserve"> Indice para obtener pedidos por cliente</w:t>
+      </w:r>
+      <w:r>
+        <w:t>.</w:t>
+      </w:r>
+    </w:p>
+    <w:p>
+      <w:pPr>
+        <w:jc w:val="both"/>
+      </w:pPr>
+    </w:p>
+    <w:p>
+      <w:pPr>
+        <w:jc w:val="both"/>
+        <w:rPr>
+          <w:b/>
+          <w:bCs/>
+        </w:rPr>
+      </w:pPr>
+      <w:r>
+        <w:rPr>
+          <w:b/>
+          <w:bCs/>
+        </w:rPr>
+        <w:t>CREATE INDEX idx_cliente_pedido ON pedidos(id_cliente);</w:t>
+      </w:r>
+    </w:p>
+    <w:p>
+      <w:pPr>
+        <w:jc w:val="both"/>
+        <w:rPr>
+          <w:b/>
+          <w:bCs/>
+        </w:rPr>
+      </w:pPr>
+      <w:r>
+        <w:t>El índice busca optimizar las consultas cuando queremos</w:t>
+      </w:r>
+      <w:r>
+        <w:t xml:space="preserve"> buscar los pedidos de x cliente, una consulta que </w:t>
+      </w:r>
+      <w:r>
+        <w:t>sería</w:t>
+      </w:r>
+      <w:r>
+        <w:t xml:space="preserve"> </w:t>
+      </w:r>
+      <w:r>
+        <w:t>más</w:t>
+      </w:r>
+      <w:r>
+        <w:t xml:space="preserve"> rápida seria </w:t>
+      </w:r>
+      <w:r>
+        <w:rPr>
+          <w:b/>
+          <w:bCs/>
+        </w:rPr>
+        <w:t>SELECT * FROM pedidos WHERE id</w:t>
+      </w:r>
+      <w:r>
+        <w:rPr>
+          <w:b/>
+          <w:bCs/>
+        </w:rPr>
+        <w:t xml:space="preserve">_cliente = </w:t>
+      </w:r>
+      <w:r>
+        <w:rPr>
+          <w:b/>
+          <w:bCs/>
+        </w:rPr>
+        <w:t>7</w:t>
+      </w:r>
+      <w:r>
+        <w:rPr>
+          <w:b/>
+          <w:bCs/>
+        </w:rPr>
+        <w:t>;</w:t>
+      </w:r>
+    </w:p>
+    <w:p>
+      <w:pPr>
+        <w:jc w:val="both"/>
+        <w:rPr>
+          <w:b/>
+          <w:bCs/>
+        </w:rPr>
+      </w:pPr>
+      <w:r>
+        <w:rPr>
+          <w:b/>
+          <w:bCs/>
+        </w:rPr>
+        <w:drawing>
+          <wp:inline distT="0" distB="0" distL="0" distR="0" wp14:anchorId="0339604E" wp14:editId="54DDC99C">
+            <wp:extent cx="5612130" cy="536575"/>
+            <wp:effectExtent l="0" t="0" r="7620" b="0"/>
+            <wp:docPr id="1479992149" name="Imagen 1"/>
+            <wp:cNvGraphicFramePr>
+              <a:graphicFrameLocks xmlns:a="http://schemas.openxmlformats.org/drawingml/2006/main" noChangeAspect="1"/>
+            </wp:cNvGraphicFramePr>
+            <a:graphic xmlns:a="http://schemas.openxmlformats.org/drawingml/2006/main">
+              <a:graphicData uri="http://schemas.openxmlformats.org/drawingml/2006/picture">
+                <pic:pic xmlns:pic="http://schemas.openxmlformats.org/drawingml/2006/picture">
+                  <pic:nvPicPr>
+                    <pic:cNvPr id="1479992149" name=""/>
+                    <pic:cNvPicPr/>
+                  </pic:nvPicPr>
+                  <pic:blipFill>
+                    <a:blip r:embed="rId18"/>
+                    <a:stretch>
+                      <a:fillRect/>
+                    </a:stretch>
+                  </pic:blipFill>
+                  <pic:spPr>
+                    <a:xfrm>
+                      <a:off x="0" y="0"/>
+                      <a:ext cx="5612130" cy="536575"/>
+                    </a:xfrm>
+                    <a:prstGeom prst="rect">
+                      <a:avLst/>
+                    </a:prstGeom>
+                  </pic:spPr>
+                </pic:pic>
+              </a:graphicData>
+            </a:graphic>
+          </wp:inline>
+        </w:drawing>
+      </w:r>
+    </w:p>
+    <w:p>
+      <w:pPr>
+        <w:jc w:val="both"/>
+      </w:pPr>
+      <w:r>
+        <w:t>También</w:t>
+      </w:r>
+      <w:r>
+        <w:t xml:space="preserve"> hace uso del índice y </w:t>
+      </w:r>
+      <w:r>
+        <w:t>solo reviso dos filas ya que ese usuario solo tiene dos pedidos;</w:t>
+      </w:r>
+    </w:p>
+    <w:p>
+      <w:pPr>
+        <w:jc w:val="both"/>
+        <w:rPr>
+          <w:b/>
+          <w:bCs/>
+          <w:sz w:val="28"/>
+          <w:szCs w:val="28"/>
+        </w:rPr>
+      </w:pPr>
+    </w:p>
+    <w:p>
+      <w:pPr>
+        <w:jc w:val="both"/>
+        <w:rPr>
+          <w:b/>
+          <w:bCs/>
+          <w:sz w:val="28"/>
+          <w:szCs w:val="28"/>
+        </w:rPr>
+      </w:pPr>
+    </w:p>
+    <w:p>
+      <w:pPr>
+        <w:jc w:val="both"/>
+        <w:rPr>
+          <w:b/>
+          <w:bCs/>
+          <w:sz w:val="28"/>
+          <w:szCs w:val="28"/>
+        </w:rPr>
+      </w:pPr>
+    </w:p>
+    <w:p>
+      <w:pPr>
+        <w:jc w:val="both"/>
+        <w:rPr>
+          <w:b/>
+          <w:bCs/>
+          <w:sz w:val="28"/>
+          <w:szCs w:val="28"/>
+        </w:rPr>
+      </w:pPr>
+    </w:p>
+    <w:p>
+      <w:pPr>
+        <w:jc w:val="both"/>
+        <w:rPr>
+          <w:b/>
+          <w:bCs/>
+          <w:sz w:val="28"/>
+          <w:szCs w:val="28"/>
+        </w:rPr>
+      </w:pPr>
+    </w:p>
+    <w:p>
+      <w:pPr>
+        <w:jc w:val="both"/>
+        <w:rPr>
+          <w:b/>
+          <w:bCs/>
+          <w:sz w:val="28"/>
+          <w:szCs w:val="28"/>
+        </w:rPr>
+      </w:pPr>
+    </w:p>
+    <w:p>
+      <w:pPr>
+        <w:jc w:val="both"/>
+        <w:rPr>
+          <w:b/>
+          <w:bCs/>
+          <w:sz w:val="28"/>
+          <w:szCs w:val="28"/>
+        </w:rPr>
+      </w:pPr>
+    </w:p>
+    <w:p>
+      <w:pPr>
+        <w:jc w:val="both"/>
+        <w:rPr>
+          <w:b/>
+          <w:bCs/>
+          <w:sz w:val="28"/>
+          <w:szCs w:val="28"/>
+        </w:rPr>
+      </w:pPr>
+    </w:p>
+    <w:p>
+      <w:pPr>
+        <w:jc w:val="both"/>
+        <w:rPr>
+          <w:b/>
+          <w:bCs/>
+          <w:sz w:val="28"/>
+          <w:szCs w:val="28"/>
+        </w:rPr>
+      </w:pPr>
+    </w:p>
+    <w:p>
+      <w:pPr>
+        <w:jc w:val="both"/>
+        <w:rPr>
+          <w:b/>
+          <w:bCs/>
+          <w:sz w:val="28"/>
+          <w:szCs w:val="28"/>
+        </w:rPr>
+      </w:pPr>
+    </w:p>
+    <w:p>
+      <w:pPr>
+        <w:jc w:val="both"/>
+        <w:rPr>
+          <w:b/>
+          <w:bCs/>
+          <w:sz w:val="28"/>
+          <w:szCs w:val="28"/>
+        </w:rPr>
+      </w:pPr>
+    </w:p>
+    <w:p>
+      <w:pPr>
+        <w:jc w:val="both"/>
+        <w:rPr>
+          <w:b/>
+          <w:bCs/>
+          <w:sz w:val="28"/>
+          <w:szCs w:val="28"/>
+        </w:rPr>
+      </w:pPr>
+    </w:p>
+    <w:p>
+      <w:pPr>
+        <w:jc w:val="both"/>
+        <w:rPr>
+          <w:b/>
+          <w:bCs/>
+          <w:sz w:val="28"/>
+          <w:szCs w:val="28"/>
+        </w:rPr>
+      </w:pPr>
+    </w:p>
+    <w:p>
+      <w:pPr>
+        <w:jc w:val="both"/>
+        <w:rPr>
+          <w:b/>
+          <w:bCs/>
+          <w:sz w:val="28"/>
+          <w:szCs w:val="28"/>
+        </w:rPr>
+      </w:pPr>
+      <w:r>
+        <w:rPr>
+          <w:b/>
+          <w:bCs/>
+          <w:sz w:val="28"/>
+          <w:szCs w:val="28"/>
+        </w:rPr>
+        <w:lastRenderedPageBreak/>
+        <w:t xml:space="preserve">PRUEBAS DE PROCEDIMIENTOS ALMACENADOS </w:t>
+      </w:r>
+      <w:r>
+        <w:rPr>
+          <w:b/>
+          <w:bCs/>
+          <w:sz w:val="28"/>
+          <w:szCs w:val="28"/>
+        </w:rPr>
+        <w:t>CON DIFERENTES ESCENARIOS.</w:t>
+      </w:r>
+    </w:p>
+    <w:p>
+      <w:pPr>
+        <w:jc w:val="both"/>
+        <w:rPr>
+          <w:sz w:val="22"/>
+          <w:szCs w:val="22"/>
+        </w:rPr>
+      </w:pPr>
+      <w:r>
+        <w:rPr>
+          <w:sz w:val="22"/>
+          <w:szCs w:val="22"/>
+        </w:rPr>
+        <w:t>1.</w:t>
+      </w:r>
+      <w:r>
+        <w:rPr>
+          <w:sz w:val="22"/>
+          <w:szCs w:val="22"/>
+        </w:rPr>
+        <w:t xml:space="preserve"> Registrar un nuevo </w:t>
+      </w:r>
+      <w:r>
+        <w:rPr>
+          <w:sz w:val="22"/>
+          <w:szCs w:val="22"/>
+        </w:rPr>
+        <w:t>pedido,</w:t>
+      </w:r>
+      <w:r>
+        <w:rPr>
+          <w:sz w:val="22"/>
+          <w:szCs w:val="22"/>
+        </w:rPr>
+        <w:t xml:space="preserve"> verificando el </w:t>
+      </w:r>
+      <w:r>
+        <w:rPr>
+          <w:sz w:val="22"/>
+          <w:szCs w:val="22"/>
+        </w:rPr>
+        <w:t>límite</w:t>
+      </w:r>
+      <w:r>
+        <w:rPr>
+          <w:sz w:val="22"/>
+          <w:szCs w:val="22"/>
+        </w:rPr>
+        <w:t xml:space="preserve"> de 5 pedidos pendientes y stock suficiente</w:t>
+      </w:r>
+      <w:r>
+        <w:rPr>
+          <w:sz w:val="22"/>
+          <w:szCs w:val="22"/>
+        </w:rPr>
+        <w:t>.</w:t>
+      </w:r>
+    </w:p>
+    <w:p>
+      <w:pPr>
+        <w:jc w:val="both"/>
+        <w:rPr>
+          <w:sz w:val="22"/>
+          <w:szCs w:val="22"/>
+        </w:rPr>
+      </w:pPr>
+      <w:r>
+        <w:rPr>
+          <w:sz w:val="22"/>
+          <w:szCs w:val="22"/>
+        </w:rPr>
+        <w:t xml:space="preserve">ESCENARIO: sin pasarse de los 5 pedidos pendientes </w:t>
+      </w:r>
+      <w:r>
+        <w:rPr>
+          <w:sz w:val="22"/>
+          <w:szCs w:val="22"/>
+        </w:rPr>
+        <w:t>y con stock</w:t>
+      </w:r>
+    </w:p>
+    <w:p>
+      <w:pPr>
+        <w:jc w:val="both"/>
+        <w:rPr>
+          <w:sz w:val="22"/>
+          <w:szCs w:val="22"/>
+        </w:rPr>
+      </w:pPr>
+    </w:p>
+    <w:p>
+      <w:pPr>
+        <w:jc w:val="center"/>
+        <w:rPr>
+          <w:sz w:val="22"/>
+          <w:szCs w:val="22"/>
+        </w:rPr>
+      </w:pPr>
+      <w:r>
+        <w:rPr>
+          <w:sz w:val="22"/>
+          <w:szCs w:val="22"/>
+        </w:rPr>
+        <w:drawing>
+          <wp:inline distT="0" distB="0" distL="0" distR="0" wp14:anchorId="11BEF5B0" wp14:editId="4B919F46">
+            <wp:extent cx="5175167" cy="2088573"/>
+            <wp:effectExtent l="0" t="0" r="6985" b="6985"/>
+            <wp:docPr id="1395426833" name="Imagen 1" descr="Texto&#10;&#10;El contenido generado por IA puede ser incorrecto."/>
+            <wp:cNvGraphicFramePr>
+              <a:graphicFrameLocks xmlns:a="http://schemas.openxmlformats.org/drawingml/2006/main" noChangeAspect="1"/>
+            </wp:cNvGraphicFramePr>
+            <a:graphic xmlns:a="http://schemas.openxmlformats.org/drawingml/2006/main">
+              <a:graphicData uri="http://schemas.openxmlformats.org/drawingml/2006/picture">
+                <pic:pic xmlns:pic="http://schemas.openxmlformats.org/drawingml/2006/picture">
+                  <pic:nvPicPr>
+                    <pic:cNvPr id="1395426833" name="Imagen 1" descr="Texto&#10;&#10;El contenido generado por IA puede ser incorrecto."/>
+                    <pic:cNvPicPr/>
+                  </pic:nvPicPr>
+                  <pic:blipFill>
+                    <a:blip r:embed="rId19"/>
+                    <a:stretch>
+                      <a:fillRect/>
+                    </a:stretch>
+                  </pic:blipFill>
+                  <pic:spPr>
+                    <a:xfrm>
+                      <a:off x="0" y="0"/>
+                      <a:ext cx="5182101" cy="2091371"/>
+                    </a:xfrm>
+                    <a:prstGeom prst="rect">
+                      <a:avLst/>
+                    </a:prstGeom>
+                  </pic:spPr>
+                </pic:pic>
+              </a:graphicData>
+            </a:graphic>
+          </wp:inline>
+        </w:drawing>
+      </w:r>
+    </w:p>
+    <w:p>
+      <w:pPr>
+        <w:jc w:val="center"/>
+        <w:rPr>
+          <w:sz w:val="22"/>
+          <w:szCs w:val="22"/>
+        </w:rPr>
+      </w:pPr>
+      <w:r>
+        <w:rPr>
+          <w:sz w:val="22"/>
+          <w:szCs w:val="22"/>
+        </w:rPr>
+        <w:drawing>
+          <wp:inline distT="0" distB="0" distL="0" distR="0" wp14:anchorId="2F2FD117" wp14:editId="738091AF">
+            <wp:extent cx="5256753" cy="862445"/>
+            <wp:effectExtent l="0" t="0" r="1270" b="0"/>
+            <wp:docPr id="1469251789" name="Imagen 1" descr="Texto&#10;&#10;El contenido generado por IA puede ser incorrecto."/>
+            <wp:cNvGraphicFramePr>
+              <a:graphicFrameLocks xmlns:a="http://schemas.openxmlformats.org/drawingml/2006/main" noChangeAspect="1"/>
+            </wp:cNvGraphicFramePr>
+            <a:graphic xmlns:a="http://schemas.openxmlformats.org/drawingml/2006/main">
+              <a:graphicData uri="http://schemas.openxmlformats.org/drawingml/2006/picture">
+                <pic:pic xmlns:pic="http://schemas.openxmlformats.org/drawingml/2006/picture">
+                  <pic:nvPicPr>
+                    <pic:cNvPr id="1469251789" name="Imagen 1" descr="Texto&#10;&#10;El contenido generado por IA puede ser incorrecto."/>
+                    <pic:cNvPicPr/>
+                  </pic:nvPicPr>
+                  <pic:blipFill>
+                    <a:blip r:embed="rId20"/>
+                    <a:stretch>
+                      <a:fillRect/>
+                    </a:stretch>
+                  </pic:blipFill>
+                  <pic:spPr>
+                    <a:xfrm>
+                      <a:off x="0" y="0"/>
+                      <a:ext cx="5302064" cy="869879"/>
+                    </a:xfrm>
+                    <a:prstGeom prst="rect">
+                      <a:avLst/>
+                    </a:prstGeom>
+                  </pic:spPr>
+                </pic:pic>
+              </a:graphicData>
+            </a:graphic>
+          </wp:inline>
+        </w:drawing>
+      </w:r>
+    </w:p>
+    <w:p>
+      <w:pPr>
+        <w:rPr>
+          <w:sz w:val="22"/>
+          <w:szCs w:val="22"/>
+        </w:rPr>
+      </w:pPr>
+      <w:r>
+        <w:rPr>
+          <w:sz w:val="22"/>
+          <w:szCs w:val="22"/>
+        </w:rPr>
+        <w:t>Tenia 4 productos en stock y bajo a 2.</w:t>
+      </w:r>
+    </w:p>
+    <w:p>
+      <w:pPr>
+        <w:jc w:val="center"/>
+        <w:rPr>
+          <w:sz w:val="22"/>
+          <w:szCs w:val="22"/>
+        </w:rPr>
+      </w:pPr>
+      <w:r>
+        <w:rPr>
+          <w:sz w:val="22"/>
+          <w:szCs w:val="22"/>
+        </w:rPr>
+        <w:drawing>
+          <wp:inline distT="0" distB="0" distL="0" distR="0" wp14:anchorId="15DCDB67" wp14:editId="018B2F80">
+            <wp:extent cx="5396928" cy="644236"/>
+            <wp:effectExtent l="0" t="0" r="0" b="3810"/>
+            <wp:docPr id="861919159" name="Imagen 1"/>
+            <wp:cNvGraphicFramePr>
+              <a:graphicFrameLocks xmlns:a="http://schemas.openxmlformats.org/drawingml/2006/main" noChangeAspect="1"/>
+            </wp:cNvGraphicFramePr>
+            <a:graphic xmlns:a="http://schemas.openxmlformats.org/drawingml/2006/main">
+              <a:graphicData uri="http://schemas.openxmlformats.org/drawingml/2006/picture">
+                <pic:pic xmlns:pic="http://schemas.openxmlformats.org/drawingml/2006/picture">
+                  <pic:nvPicPr>
+                    <pic:cNvPr id="861919159" name=""/>
+                    <pic:cNvPicPr/>
+                  </pic:nvPicPr>
+                  <pic:blipFill>
+                    <a:blip r:embed="rId21"/>
+                    <a:stretch>
+                      <a:fillRect/>
+                    </a:stretch>
+                  </pic:blipFill>
+                  <pic:spPr>
+                    <a:xfrm>
+                      <a:off x="0" y="0"/>
+                      <a:ext cx="5454963" cy="651164"/>
+                    </a:xfrm>
+                    <a:prstGeom prst="rect">
+                      <a:avLst/>
+                    </a:prstGeom>
+                  </pic:spPr>
+                </pic:pic>
+              </a:graphicData>
+            </a:graphic>
+          </wp:inline>
+        </w:drawing>
+      </w:r>
+    </w:p>
+    <w:p>
+      <w:pPr>
+        <w:jc w:val="both"/>
+        <w:rPr>
+          <w:sz w:val="22"/>
+          <w:szCs w:val="22"/>
+        </w:rPr>
+      </w:pPr>
+      <w:proofErr w:type="gramStart"/>
+      <w:r>
+        <w:rPr>
+          <w:sz w:val="22"/>
+          <w:szCs w:val="22"/>
+        </w:rPr>
+        <w:t xml:space="preserve">ESCENARIO </w:t>
+      </w:r>
+      <w:r>
+        <w:rPr>
+          <w:sz w:val="22"/>
+          <w:szCs w:val="22"/>
+        </w:rPr>
+        <w:t>:</w:t>
+      </w:r>
+      <w:proofErr w:type="gramEnd"/>
+      <w:r>
+        <w:rPr>
+          <w:sz w:val="22"/>
+          <w:szCs w:val="22"/>
+        </w:rPr>
+        <w:t xml:space="preserve"> Registrando pedido donde </w:t>
+      </w:r>
+      <w:proofErr w:type="gramStart"/>
+      <w:r>
+        <w:rPr>
+          <w:sz w:val="22"/>
+          <w:szCs w:val="22"/>
+        </w:rPr>
+        <w:t xml:space="preserve">se </w:t>
+      </w:r>
+      <w:r>
+        <w:rPr>
+          <w:sz w:val="22"/>
+          <w:szCs w:val="22"/>
+        </w:rPr>
+        <w:t xml:space="preserve"> piden</w:t>
+      </w:r>
+      <w:proofErr w:type="gramEnd"/>
+      <w:r>
+        <w:rPr>
+          <w:sz w:val="22"/>
+          <w:szCs w:val="22"/>
+        </w:rPr>
+        <w:t xml:space="preserve"> mas productos que el stock actual.</w:t>
+      </w:r>
+    </w:p>
+    <w:p>
+      <w:pPr>
+        <w:jc w:val="both"/>
+        <w:rPr>
+          <w:sz w:val="22"/>
+          <w:szCs w:val="22"/>
+        </w:rPr>
+      </w:pPr>
+      <w:r>
+        <w:rPr>
+          <w:sz w:val="22"/>
+          <w:szCs w:val="22"/>
+        </w:rPr>
+        <w:drawing>
+          <wp:inline distT="0" distB="0" distL="0" distR="0" wp14:anchorId="77BB1BCA" wp14:editId="2B144800">
+            <wp:extent cx="5612130" cy="401320"/>
+            <wp:effectExtent l="0" t="0" r="7620" b="0"/>
+            <wp:docPr id="2122704515" name="Imagen 1"/>
+            <wp:cNvGraphicFramePr>
+              <a:graphicFrameLocks xmlns:a="http://schemas.openxmlformats.org/drawingml/2006/main" noChangeAspect="1"/>
+            </wp:cNvGraphicFramePr>
+            <a:graphic xmlns:a="http://schemas.openxmlformats.org/drawingml/2006/main">
+              <a:graphicData uri="http://schemas.openxmlformats.org/drawingml/2006/picture">
+                <pic:pic xmlns:pic="http://schemas.openxmlformats.org/drawingml/2006/picture">
+                  <pic:nvPicPr>
+                    <pic:cNvPr id="2122704515" name=""/>
+                    <pic:cNvPicPr/>
+                  </pic:nvPicPr>
+                  <pic:blipFill>
+                    <a:blip r:embed="rId22"/>
+                    <a:stretch>
+                      <a:fillRect/>
+                    </a:stretch>
+                  </pic:blipFill>
+                  <pic:spPr>
+                    <a:xfrm>
+                      <a:off x="0" y="0"/>
+                      <a:ext cx="5612130" cy="401320"/>
+                    </a:xfrm>
+                    <a:prstGeom prst="rect">
+                      <a:avLst/>
+                    </a:prstGeom>
+                  </pic:spPr>
+                </pic:pic>
+              </a:graphicData>
+            </a:graphic>
+          </wp:inline>
+        </w:drawing>
+      </w:r>
+    </w:p>
+    <w:p>
+      <w:pPr>
+        <w:jc w:val="both"/>
+        <w:rPr>
+          <w:sz w:val="22"/>
+          <w:szCs w:val="22"/>
+        </w:rPr>
+      </w:pPr>
+    </w:p>
+    <w:p>
+      <w:pPr>
+        <w:jc w:val="both"/>
+        <w:rPr>
+          <w:sz w:val="22"/>
+          <w:szCs w:val="22"/>
+        </w:rPr>
+      </w:pPr>
+    </w:p>
+    <w:p>
+      <w:pPr>
+        <w:jc w:val="both"/>
+        <w:rPr>
+          <w:sz w:val="22"/>
+          <w:szCs w:val="22"/>
+        </w:rPr>
+      </w:pPr>
+    </w:p>
+    <w:p>
+      <w:pPr>
+        <w:jc w:val="both"/>
+        <w:rPr>
+          <w:sz w:val="22"/>
+          <w:szCs w:val="22"/>
+        </w:rPr>
+      </w:pPr>
+    </w:p>
+    <w:p>
+      <w:pPr>
+        <w:jc w:val="both"/>
+        <w:rPr>
+          <w:sz w:val="22"/>
+          <w:szCs w:val="22"/>
+        </w:rPr>
+      </w:pPr>
+    </w:p>
+    <w:p>
+      <w:pPr>
+        <w:jc w:val="both"/>
+        <w:rPr>
+          <w:sz w:val="22"/>
+          <w:szCs w:val="22"/>
+        </w:rPr>
+      </w:pPr>
+      <w:r>
+        <w:rPr>
+          <w:sz w:val="22"/>
+          <w:szCs w:val="22"/>
+        </w:rPr>
+        <w:lastRenderedPageBreak/>
+        <w:t xml:space="preserve">2. </w:t>
+      </w:r>
+      <w:r>
+        <w:rPr>
+          <w:sz w:val="22"/>
+          <w:szCs w:val="22"/>
+        </w:rPr>
+        <w:t xml:space="preserve">Registrar una </w:t>
+      </w:r>
+      <w:r>
+        <w:rPr>
+          <w:sz w:val="22"/>
+          <w:szCs w:val="22"/>
+        </w:rPr>
+        <w:t>reseña,</w:t>
+      </w:r>
+      <w:r>
+        <w:rPr>
+          <w:sz w:val="22"/>
+          <w:szCs w:val="22"/>
+        </w:rPr>
+        <w:t xml:space="preserve"> verificando que el cliente haya pedido el producto</w:t>
+      </w:r>
+      <w:r>
+        <w:rPr>
+          <w:sz w:val="22"/>
+          <w:szCs w:val="22"/>
+        </w:rPr>
+        <w:t>.</w:t>
+      </w:r>
+    </w:p>
+    <w:p>
+      <w:pPr>
+        <w:jc w:val="both"/>
+        <w:rPr>
+          <w:sz w:val="22"/>
+          <w:szCs w:val="22"/>
+        </w:rPr>
+      </w:pPr>
+      <w:r>
+        <w:rPr>
+          <w:sz w:val="22"/>
+          <w:szCs w:val="22"/>
+        </w:rPr>
+        <w:t xml:space="preserve">ESCENARIO: El cliente </w:t>
+      </w:r>
+      <w:r>
+        <w:rPr>
+          <w:sz w:val="22"/>
+          <w:szCs w:val="22"/>
+        </w:rPr>
+        <w:t>reseña un producto que si pidió.</w:t>
+      </w:r>
+    </w:p>
+    <w:p>
+      <w:pPr>
+        <w:jc w:val="both"/>
+        <w:rPr>
+          <w:sz w:val="22"/>
+          <w:szCs w:val="22"/>
+        </w:rPr>
+      </w:pPr>
+      <w:r>
+        <w:rPr>
+          <w:sz w:val="22"/>
+          <w:szCs w:val="22"/>
+        </w:rPr>
+        <w:drawing>
+          <wp:inline distT="0" distB="0" distL="0" distR="0" wp14:anchorId="4D969B12" wp14:editId="445D47D0">
+            <wp:extent cx="5612130" cy="334645"/>
+            <wp:effectExtent l="0" t="0" r="7620" b="8255"/>
+            <wp:docPr id="488455413" name="Imagen 1"/>
+            <wp:cNvGraphicFramePr>
+              <a:graphicFrameLocks xmlns:a="http://schemas.openxmlformats.org/drawingml/2006/main" noChangeAspect="1"/>
+            </wp:cNvGraphicFramePr>
+            <a:graphic xmlns:a="http://schemas.openxmlformats.org/drawingml/2006/main">
+              <a:graphicData uri="http://schemas.openxmlformats.org/drawingml/2006/picture">
+                <pic:pic xmlns:pic="http://schemas.openxmlformats.org/drawingml/2006/picture">
+                  <pic:nvPicPr>
+                    <pic:cNvPr id="488455413" name=""/>
+                    <pic:cNvPicPr/>
+                  </pic:nvPicPr>
+                  <pic:blipFill>
+                    <a:blip r:embed="rId23"/>
+                    <a:stretch>
+                      <a:fillRect/>
+                    </a:stretch>
+                  </pic:blipFill>
+                  <pic:spPr>
+                    <a:xfrm>
+                      <a:off x="0" y="0"/>
+                      <a:ext cx="5612130" cy="334645"/>
+                    </a:xfrm>
+                    <a:prstGeom prst="rect">
+                      <a:avLst/>
+                    </a:prstGeom>
+                  </pic:spPr>
+                </pic:pic>
+              </a:graphicData>
+            </a:graphic>
+          </wp:inline>
+        </w:drawing>
+      </w:r>
+    </w:p>
+    <w:p>
+      <w:pPr>
+        <w:jc w:val="both"/>
+        <w:rPr>
+          <w:sz w:val="22"/>
+          <w:szCs w:val="22"/>
+        </w:rPr>
+      </w:pPr>
+      <w:r>
+        <w:rPr>
+          <w:sz w:val="22"/>
+          <w:szCs w:val="22"/>
+        </w:rPr>
+        <w:drawing>
+          <wp:inline distT="0" distB="0" distL="0" distR="0" wp14:anchorId="3522845A" wp14:editId="50745005">
+            <wp:extent cx="5612130" cy="683895"/>
+            <wp:effectExtent l="0" t="0" r="7620" b="1905"/>
+            <wp:docPr id="375479200" name="Imagen 1"/>
+            <wp:cNvGraphicFramePr>
+              <a:graphicFrameLocks xmlns:a="http://schemas.openxmlformats.org/drawingml/2006/main" noChangeAspect="1"/>
+            </wp:cNvGraphicFramePr>
+            <a:graphic xmlns:a="http://schemas.openxmlformats.org/drawingml/2006/main">
+              <a:graphicData uri="http://schemas.openxmlformats.org/drawingml/2006/picture">
+                <pic:pic xmlns:pic="http://schemas.openxmlformats.org/drawingml/2006/picture">
+                  <pic:nvPicPr>
+                    <pic:cNvPr id="375479200" name=""/>
+                    <pic:cNvPicPr/>
+                  </pic:nvPicPr>
+                  <pic:blipFill>
+                    <a:blip r:embed="rId24"/>
+                    <a:stretch>
+                      <a:fillRect/>
+                    </a:stretch>
+                  </pic:blipFill>
+                  <pic:spPr>
+                    <a:xfrm>
+                      <a:off x="0" y="0"/>
+                      <a:ext cx="5612130" cy="683895"/>
+                    </a:xfrm>
+                    <a:prstGeom prst="rect">
+                      <a:avLst/>
+                    </a:prstGeom>
+                  </pic:spPr>
+                </pic:pic>
+              </a:graphicData>
+            </a:graphic>
+          </wp:inline>
+        </w:drawing>
+      </w:r>
+    </w:p>
+    <w:p>
+      <w:pPr>
+        <w:jc w:val="both"/>
+        <w:rPr>
+          <w:sz w:val="22"/>
+          <w:szCs w:val="22"/>
+        </w:rPr>
+      </w:pPr>
+      <w:r>
+        <w:rPr>
+          <w:sz w:val="22"/>
+          <w:szCs w:val="22"/>
+        </w:rPr>
+        <w:drawing>
+          <wp:inline distT="0" distB="0" distL="0" distR="0" wp14:anchorId="65FE9C2F" wp14:editId="1148FD83">
+            <wp:extent cx="5612130" cy="854710"/>
+            <wp:effectExtent l="0" t="0" r="7620" b="2540"/>
+            <wp:docPr id="1370598008" name="Imagen 1" descr="Escala de tiempo&#10;&#10;El contenido generado por IA puede ser incorrecto."/>
+            <wp:cNvGraphicFramePr>
+              <a:graphicFrameLocks xmlns:a="http://schemas.openxmlformats.org/drawingml/2006/main" noChangeAspect="1"/>
+            </wp:cNvGraphicFramePr>
+            <a:graphic xmlns:a="http://schemas.openxmlformats.org/drawingml/2006/main">
+              <a:graphicData uri="http://schemas.openxmlformats.org/drawingml/2006/picture">
+                <pic:pic xmlns:pic="http://schemas.openxmlformats.org/drawingml/2006/picture">
+                  <pic:nvPicPr>
+                    <pic:cNvPr id="1370598008" name="Imagen 1" descr="Escala de tiempo&#10;&#10;El contenido generado por IA puede ser incorrecto."/>
+                    <pic:cNvPicPr/>
+                  </pic:nvPicPr>
+                  <pic:blipFill>
+                    <a:blip r:embed="rId25"/>
+                    <a:stretch>
+                      <a:fillRect/>
+                    </a:stretch>
+                  </pic:blipFill>
+                  <pic:spPr>
+                    <a:xfrm>
+                      <a:off x="0" y="0"/>
+                      <a:ext cx="5612130" cy="854710"/>
+                    </a:xfrm>
+                    <a:prstGeom prst="rect">
+                      <a:avLst/>
+                    </a:prstGeom>
+                  </pic:spPr>
+                </pic:pic>
+              </a:graphicData>
+            </a:graphic>
+          </wp:inline>
+        </w:drawing>
+      </w:r>
+    </w:p>
+    <w:p>
+      <w:pPr>
+        <w:jc w:val="both"/>
+        <w:rPr>
+          <w:sz w:val="22"/>
+          <w:szCs w:val="22"/>
+        </w:rPr>
+      </w:pPr>
+      <w:r>
+        <w:rPr>
+          <w:sz w:val="22"/>
+          <w:szCs w:val="22"/>
+        </w:rPr>
+        <w:t>ESCENARIO: Hacer reseña sin comprar el producto</w:t>
+      </w:r>
+    </w:p>
+    <w:p>
+      <w:pPr>
+        <w:jc w:val="both"/>
+        <w:rPr>
+          <w:sz w:val="22"/>
+          <w:szCs w:val="22"/>
+        </w:rPr>
+      </w:pPr>
+      <w:r>
+        <w:rPr>
+          <w:sz w:val="22"/>
+          <w:szCs w:val="22"/>
+        </w:rPr>
+        <w:drawing>
+          <wp:inline distT="0" distB="0" distL="0" distR="0" wp14:anchorId="5B4FD58B" wp14:editId="317AAB3A">
+            <wp:extent cx="5612130" cy="363855"/>
+            <wp:effectExtent l="0" t="0" r="7620" b="0"/>
+            <wp:docPr id="781911529" name="Imagen 1"/>
+            <wp:cNvGraphicFramePr>
+              <a:graphicFrameLocks xmlns:a="http://schemas.openxmlformats.org/drawingml/2006/main" noChangeAspect="1"/>
+            </wp:cNvGraphicFramePr>
+            <a:graphic xmlns:a="http://schemas.openxmlformats.org/drawingml/2006/main">
+              <a:graphicData uri="http://schemas.openxmlformats.org/drawingml/2006/picture">
+                <pic:pic xmlns:pic="http://schemas.openxmlformats.org/drawingml/2006/picture">
+                  <pic:nvPicPr>
+                    <pic:cNvPr id="781911529" name=""/>
+                    <pic:cNvPicPr/>
+                  </pic:nvPicPr>
+                  <pic:blipFill>
+                    <a:blip r:embed="rId26"/>
+                    <a:stretch>
+                      <a:fillRect/>
+                    </a:stretch>
+                  </pic:blipFill>
+                  <pic:spPr>
+                    <a:xfrm>
+                      <a:off x="0" y="0"/>
+                      <a:ext cx="5612130" cy="363855"/>
+                    </a:xfrm>
+                    <a:prstGeom prst="rect">
+                      <a:avLst/>
+                    </a:prstGeom>
+                  </pic:spPr>
+                </pic:pic>
+              </a:graphicData>
+            </a:graphic>
+          </wp:inline>
+        </w:drawing>
+      </w:r>
+    </w:p>
+    <w:p>
+      <w:pPr>
+        <w:jc w:val="both"/>
+        <w:rPr>
+          <w:sz w:val="22"/>
+          <w:szCs w:val="22"/>
+        </w:rPr>
+      </w:pPr>
+    </w:p>
+    <w:p>
+      <w:pPr>
+        <w:jc w:val="both"/>
+        <w:rPr>
+          <w:sz w:val="22"/>
+          <w:szCs w:val="22"/>
+        </w:rPr>
+      </w:pPr>
+      <w:r>
+        <w:rPr>
+          <w:sz w:val="22"/>
+          <w:szCs w:val="22"/>
+        </w:rPr>
+        <w:t xml:space="preserve">3. </w:t>
+      </w:r>
+      <w:r>
+        <w:rPr>
+          <w:sz w:val="22"/>
+          <w:szCs w:val="22"/>
+        </w:rPr>
+        <w:t xml:space="preserve">Actualizar el stock de un producto </w:t>
+      </w:r>
+      <w:r>
+        <w:rPr>
+          <w:sz w:val="22"/>
+          <w:szCs w:val="22"/>
+        </w:rPr>
+        <w:t>después</w:t>
+      </w:r>
+      <w:r>
+        <w:rPr>
+          <w:sz w:val="22"/>
+          <w:szCs w:val="22"/>
+        </w:rPr>
+        <w:t xml:space="preserve"> de un pedido</w:t>
+      </w:r>
+      <w:r>
+        <w:rPr>
+          <w:sz w:val="22"/>
+          <w:szCs w:val="22"/>
+        </w:rPr>
+        <w:t>.</w:t>
+      </w:r>
+    </w:p>
+    <w:p>
+      <w:pPr>
+        <w:jc w:val="both"/>
+        <w:rPr>
+          <w:sz w:val="22"/>
+          <w:szCs w:val="22"/>
+        </w:rPr>
+      </w:pPr>
+      <w:r>
+        <w:rPr>
+          <w:sz w:val="22"/>
+          <w:szCs w:val="22"/>
+        </w:rPr>
+        <w:t>E</w:t>
+      </w:r>
+      <w:r>
+        <w:rPr>
+          <w:sz w:val="22"/>
+          <w:szCs w:val="22"/>
+        </w:rPr>
+        <w:t>SCENARIO</w:t>
+      </w:r>
+      <w:r>
+        <w:rPr>
+          <w:sz w:val="22"/>
+          <w:szCs w:val="22"/>
+        </w:rPr>
+        <w:t xml:space="preserve">: Se vendieron 5 </w:t>
+      </w:r>
+      <w:r>
+        <w:rPr>
+          <w:sz w:val="22"/>
+          <w:szCs w:val="22"/>
+        </w:rPr>
+        <w:t>teléfonos</w:t>
+      </w:r>
+      <w:r>
+        <w:rPr>
+          <w:sz w:val="22"/>
+          <w:szCs w:val="22"/>
+        </w:rPr>
+        <w:t xml:space="preserve"> </w:t>
+      </w:r>
+      <w:r>
+        <w:rPr>
+          <w:sz w:val="22"/>
+          <w:szCs w:val="22"/>
+        </w:rPr>
+        <w:t>Poco 11</w:t>
+      </w:r>
+      <w:r>
+        <w:rPr>
+          <w:sz w:val="22"/>
+          <w:szCs w:val="22"/>
+        </w:rPr>
+        <w:t>T,</w:t>
+      </w:r>
+      <w:r>
+        <w:rPr>
+          <w:sz w:val="22"/>
+          <w:szCs w:val="22"/>
+        </w:rPr>
+        <w:t xml:space="preserve"> se tiene que actualizar el stock.</w:t>
+      </w:r>
+    </w:p>
+    <w:p>
+      <w:pPr>
+        <w:jc w:val="both"/>
+        <w:rPr>
+          <w:sz w:val="22"/>
+          <w:szCs w:val="22"/>
+        </w:rPr>
+      </w:pPr>
+      <w:r>
+        <w:rPr>
+          <w:sz w:val="22"/>
+          <w:szCs w:val="22"/>
+        </w:rPr>
+        <w:t>El producto tiene 11 productos en stock:</w:t>
+      </w:r>
+    </w:p>
+    <w:p>
+      <w:pPr>
+        <w:jc w:val="both"/>
+        <w:rPr>
+          <w:sz w:val="22"/>
+          <w:szCs w:val="22"/>
+        </w:rPr>
+      </w:pPr>
+      <w:r>
+        <w:rPr>
+          <w:sz w:val="22"/>
+          <w:szCs w:val="22"/>
+        </w:rPr>
+        <w:drawing>
+          <wp:inline distT="0" distB="0" distL="0" distR="0" wp14:anchorId="79229C2F" wp14:editId="3FCEA48B">
+            <wp:extent cx="4140413" cy="234962"/>
+            <wp:effectExtent l="0" t="0" r="0" b="0"/>
+            <wp:docPr id="1741327457" name="Imagen 1"/>
+            <wp:cNvGraphicFramePr>
+              <a:graphicFrameLocks xmlns:a="http://schemas.openxmlformats.org/drawingml/2006/main" noChangeAspect="1"/>
+            </wp:cNvGraphicFramePr>
+            <a:graphic xmlns:a="http://schemas.openxmlformats.org/drawingml/2006/main">
+              <a:graphicData uri="http://schemas.openxmlformats.org/drawingml/2006/picture">
+                <pic:pic xmlns:pic="http://schemas.openxmlformats.org/drawingml/2006/picture">
+                  <pic:nvPicPr>
+                    <pic:cNvPr id="1741327457" name=""/>
+                    <pic:cNvPicPr/>
+                  </pic:nvPicPr>
+                  <pic:blipFill>
+                    <a:blip r:embed="rId27"/>
+                    <a:stretch>
+                      <a:fillRect/>
+                    </a:stretch>
+                  </pic:blipFill>
+                  <pic:spPr>
+                    <a:xfrm>
+                      <a:off x="0" y="0"/>
+                      <a:ext cx="4140413" cy="234962"/>
+                    </a:xfrm>
+                    <a:prstGeom prst="rect">
+                      <a:avLst/>
+                    </a:prstGeom>
+                  </pic:spPr>
+                </pic:pic>
+              </a:graphicData>
+            </a:graphic>
+          </wp:inline>
+        </w:drawing>
+      </w:r>
+    </w:p>
+    <w:p>
+      <w:pPr>
+        <w:jc w:val="both"/>
+        <w:rPr>
+          <w:sz w:val="22"/>
+          <w:szCs w:val="22"/>
+        </w:rPr>
+      </w:pPr>
+      <w:r>
+        <w:rPr>
+          <w:sz w:val="22"/>
+          <w:szCs w:val="22"/>
+        </w:rPr>
+        <w:t>Se usa el procedimiento y se muestra el nuevo stock</w:t>
+      </w:r>
+      <w:r>
+        <w:rPr>
+          <w:sz w:val="22"/>
+          <w:szCs w:val="22"/>
+        </w:rPr>
+        <w:t>:</w:t>
+      </w:r>
+    </w:p>
+    <w:p>
+      <w:pPr>
+        <w:jc w:val="both"/>
+        <w:rPr>
+          <w:sz w:val="22"/>
+          <w:szCs w:val="22"/>
+        </w:rPr>
+      </w:pPr>
+      <w:r>
+        <w:rPr>
+          <w:sz w:val="22"/>
+          <w:szCs w:val="22"/>
+        </w:rPr>
+        <w:drawing>
+          <wp:inline distT="0" distB="0" distL="0" distR="0" wp14:anchorId="0E898685" wp14:editId="0C1D215F">
+            <wp:extent cx="5612130" cy="1299210"/>
+            <wp:effectExtent l="0" t="0" r="7620" b="0"/>
+            <wp:docPr id="1937482288" name="Imagen 1" descr="Texto&#10;&#10;El contenido generado por IA puede ser incorrecto."/>
+            <wp:cNvGraphicFramePr>
+              <a:graphicFrameLocks xmlns:a="http://schemas.openxmlformats.org/drawingml/2006/main" noChangeAspect="1"/>
+            </wp:cNvGraphicFramePr>
+            <a:graphic xmlns:a="http://schemas.openxmlformats.org/drawingml/2006/main">
+              <a:graphicData uri="http://schemas.openxmlformats.org/drawingml/2006/picture">
+                <pic:pic xmlns:pic="http://schemas.openxmlformats.org/drawingml/2006/picture">
+                  <pic:nvPicPr>
+                    <pic:cNvPr id="1937482288" name="Imagen 1" descr="Texto&#10;&#10;El contenido generado por IA puede ser incorrecto."/>
+                    <pic:cNvPicPr/>
+                  </pic:nvPicPr>
+                  <pic:blipFill>
+                    <a:blip r:embed="rId28"/>
+                    <a:stretch>
+                      <a:fillRect/>
+                    </a:stretch>
+                  </pic:blipFill>
+                  <pic:spPr>
+                    <a:xfrm>
+                      <a:off x="0" y="0"/>
+                      <a:ext cx="5612130" cy="1299210"/>
+                    </a:xfrm>
+                    <a:prstGeom prst="rect">
+                      <a:avLst/>
+                    </a:prstGeom>
+                  </pic:spPr>
+                </pic:pic>
+              </a:graphicData>
+            </a:graphic>
+          </wp:inline>
+        </w:drawing>
+      </w:r>
+    </w:p>
+    <w:p>
+      <w:pPr>
+        <w:jc w:val="both"/>
+        <w:rPr>
+          <w:sz w:val="22"/>
+          <w:szCs w:val="22"/>
+        </w:rPr>
+      </w:pPr>
+      <w:r>
+        <w:rPr>
+          <w:sz w:val="22"/>
+          <w:szCs w:val="22"/>
+        </w:rPr>
+        <w:t>ESCENARIO:</w:t>
+      </w:r>
+      <w:r>
+        <w:rPr>
+          <w:sz w:val="22"/>
+          <w:szCs w:val="22"/>
+        </w:rPr>
+        <w:t xml:space="preserve"> no hay suficiente stock</w:t>
+      </w:r>
+      <w:r>
+        <w:rPr>
+          <w:sz w:val="22"/>
+          <w:szCs w:val="22"/>
+        </w:rPr>
+        <w:t>.</w:t>
+      </w:r>
+    </w:p>
+    <w:p>
+      <w:pPr>
+        <w:jc w:val="both"/>
+        <w:rPr>
+          <w:sz w:val="22"/>
+          <w:szCs w:val="22"/>
+        </w:rPr>
+      </w:pPr>
+      <w:r>
+        <w:rPr>
+          <w:sz w:val="22"/>
+          <w:szCs w:val="22"/>
+        </w:rPr>
+        <w:drawing>
+          <wp:inline distT="0" distB="0" distL="0" distR="0" wp14:anchorId="5899D132" wp14:editId="1FFB4082">
+            <wp:extent cx="4483330" cy="387370"/>
+            <wp:effectExtent l="0" t="0" r="0" b="0"/>
+            <wp:docPr id="424126829" name="Imagen 1"/>
+            <wp:cNvGraphicFramePr>
+              <a:graphicFrameLocks xmlns:a="http://schemas.openxmlformats.org/drawingml/2006/main" noChangeAspect="1"/>
+            </wp:cNvGraphicFramePr>
+            <a:graphic xmlns:a="http://schemas.openxmlformats.org/drawingml/2006/main">
+              <a:graphicData uri="http://schemas.openxmlformats.org/drawingml/2006/picture">
+                <pic:pic xmlns:pic="http://schemas.openxmlformats.org/drawingml/2006/picture">
+                  <pic:nvPicPr>
+                    <pic:cNvPr id="424126829" name=""/>
+                    <pic:cNvPicPr/>
+                  </pic:nvPicPr>
+                  <pic:blipFill>
+                    <a:blip r:embed="rId29"/>
+                    <a:stretch>
+                      <a:fillRect/>
+                    </a:stretch>
+                  </pic:blipFill>
+                  <pic:spPr>
+                    <a:xfrm>
+                      <a:off x="0" y="0"/>
+                      <a:ext cx="4483330" cy="387370"/>
+                    </a:xfrm>
+                    <a:prstGeom prst="rect">
+                      <a:avLst/>
+                    </a:prstGeom>
+                  </pic:spPr>
+                </pic:pic>
+              </a:graphicData>
+            </a:graphic>
+          </wp:inline>
+        </w:drawing>
+      </w:r>
+    </w:p>
+    <w:p>
+      <w:pPr>
+        <w:jc w:val="both"/>
+        <w:rPr>
+          <w:sz w:val="22"/>
+          <w:szCs w:val="22"/>
+        </w:rPr>
+      </w:pPr>
+    </w:p>
+    <w:p>
+      <w:pPr>
+        <w:jc w:val="both"/>
+        <w:rPr>
+          <w:sz w:val="22"/>
+          <w:szCs w:val="22"/>
+        </w:rPr>
+      </w:pPr>
+    </w:p>
+    <w:p>
+      <w:pPr>
+        <w:jc w:val="both"/>
+        <w:rPr>
+          <w:sz w:val="22"/>
+          <w:szCs w:val="22"/>
+        </w:rPr>
+      </w:pPr>
+      <w:r>
+        <w:rPr>
+          <w:sz w:val="22"/>
+          <w:szCs w:val="22"/>
+        </w:rPr>
+        <w:lastRenderedPageBreak/>
+        <w:t xml:space="preserve">4. </w:t>
+      </w:r>
+      <w:r>
+        <w:rPr>
+          <w:sz w:val="22"/>
+          <w:szCs w:val="22"/>
+        </w:rPr>
+        <w:t>Cambiar el estado de un pedido.</w:t>
+      </w:r>
+    </w:p>
+    <w:p>
+      <w:pPr>
+        <w:jc w:val="both"/>
+        <w:rPr>
+          <w:sz w:val="22"/>
+          <w:szCs w:val="22"/>
+        </w:rPr>
+      </w:pPr>
+      <w:r>
+        <w:rPr>
+          <w:sz w:val="22"/>
+          <w:szCs w:val="22"/>
+        </w:rPr>
+        <w:t xml:space="preserve">ESCENARIO: </w:t>
+      </w:r>
+      <w:r>
+        <w:rPr>
+          <w:sz w:val="22"/>
+          <w:szCs w:val="22"/>
+        </w:rPr>
+        <w:t>Se cambia el estado</w:t>
+      </w:r>
+      <w:r>
+        <w:rPr>
+          <w:sz w:val="22"/>
+          <w:szCs w:val="22"/>
+        </w:rPr>
+        <w:t>(id</w:t>
+      </w:r>
+      <w:r>
+        <w:rPr>
+          <w:sz w:val="22"/>
+          <w:szCs w:val="22"/>
+        </w:rPr>
+        <w:t>_estado)</w:t>
+      </w:r>
+      <w:r>
+        <w:rPr>
+          <w:sz w:val="22"/>
+          <w:szCs w:val="22"/>
+        </w:rPr>
+        <w:t xml:space="preserve"> de un pedido </w:t>
+      </w:r>
+      <w:r>
+        <w:rPr>
+          <w:sz w:val="22"/>
+          <w:szCs w:val="22"/>
+        </w:rPr>
+        <w:t xml:space="preserve">de </w:t>
+      </w:r>
+      <w:proofErr w:type="gramStart"/>
+      <w:r>
+        <w:rPr>
+          <w:sz w:val="22"/>
+          <w:szCs w:val="22"/>
+        </w:rPr>
+        <w:t>pendiente(</w:t>
+      </w:r>
+      <w:proofErr w:type="gramEnd"/>
+      <w:r>
+        <w:rPr>
+          <w:sz w:val="22"/>
+          <w:szCs w:val="22"/>
+        </w:rPr>
+        <w:t xml:space="preserve">1) </w:t>
+      </w:r>
+      <w:proofErr w:type="spellStart"/>
+      <w:r>
+        <w:rPr>
+          <w:sz w:val="22"/>
+          <w:szCs w:val="22"/>
+        </w:rPr>
+        <w:t>a</w:t>
+      </w:r>
+      <w:proofErr w:type="spellEnd"/>
+      <w:r>
+        <w:rPr>
+          <w:sz w:val="22"/>
+          <w:szCs w:val="22"/>
+        </w:rPr>
+        <w:t xml:space="preserve"> </w:t>
+      </w:r>
+      <w:proofErr w:type="gramStart"/>
+      <w:r>
+        <w:rPr>
+          <w:sz w:val="22"/>
+          <w:szCs w:val="22"/>
+        </w:rPr>
+        <w:t>entregado(</w:t>
+      </w:r>
+      <w:proofErr w:type="gramEnd"/>
+      <w:r>
+        <w:rPr>
+          <w:sz w:val="22"/>
+          <w:szCs w:val="22"/>
+        </w:rPr>
+        <w:t>3)</w:t>
+      </w:r>
+      <w:r>
+        <w:rPr>
+          <w:sz w:val="22"/>
+          <w:szCs w:val="22"/>
+        </w:rPr>
+        <w:t>.</w:t>
+      </w:r>
+    </w:p>
+    <w:p>
+      <w:pPr>
+        <w:jc w:val="both"/>
+        <w:rPr>
+          <w:sz w:val="22"/>
+          <w:szCs w:val="22"/>
+        </w:rPr>
+      </w:pPr>
+      <w:r>
+        <w:rPr>
+          <w:sz w:val="22"/>
+          <w:szCs w:val="22"/>
+        </w:rPr>
+        <w:drawing>
+          <wp:inline distT="0" distB="0" distL="0" distR="0" wp14:anchorId="308CE824" wp14:editId="33F50C0B">
+            <wp:extent cx="5356513" cy="2853413"/>
+            <wp:effectExtent l="0" t="0" r="0" b="4445"/>
+            <wp:docPr id="1162424205" name="Imagen 1" descr="Texto&#10;&#10;El contenido generado por IA puede ser incorrecto."/>
+            <wp:cNvGraphicFramePr>
+              <a:graphicFrameLocks xmlns:a="http://schemas.openxmlformats.org/drawingml/2006/main" noChangeAspect="1"/>
+            </wp:cNvGraphicFramePr>
+            <a:graphic xmlns:a="http://schemas.openxmlformats.org/drawingml/2006/main">
+              <a:graphicData uri="http://schemas.openxmlformats.org/drawingml/2006/picture">
+                <pic:pic xmlns:pic="http://schemas.openxmlformats.org/drawingml/2006/picture">
+                  <pic:nvPicPr>
+                    <pic:cNvPr id="1162424205" name="Imagen 1" descr="Texto&#10;&#10;El contenido generado por IA puede ser incorrecto."/>
+                    <pic:cNvPicPr/>
+                  </pic:nvPicPr>
+                  <pic:blipFill>
+                    <a:blip r:embed="rId30"/>
+                    <a:stretch>
+                      <a:fillRect/>
+                    </a:stretch>
+                  </pic:blipFill>
+                  <pic:spPr>
+                    <a:xfrm>
+                      <a:off x="0" y="0"/>
+                      <a:ext cx="5365097" cy="2857986"/>
+                    </a:xfrm>
+                    <a:prstGeom prst="rect">
+                      <a:avLst/>
+                    </a:prstGeom>
+                  </pic:spPr>
+                </pic:pic>
+              </a:graphicData>
+            </a:graphic>
+          </wp:inline>
+        </w:drawing>
+      </w:r>
+    </w:p>
+    <w:p>
+      <w:pPr>
+        <w:jc w:val="both"/>
+        <w:rPr>
+          <w:sz w:val="22"/>
+          <w:szCs w:val="22"/>
+        </w:rPr>
+      </w:pPr>
+      <w:r>
+        <w:rPr>
+          <w:sz w:val="22"/>
+          <w:szCs w:val="22"/>
+        </w:rPr>
+        <w:t xml:space="preserve">ESCENARIO: </w:t>
+      </w:r>
+      <w:r>
+        <w:rPr>
+          <w:sz w:val="22"/>
+          <w:szCs w:val="22"/>
+        </w:rPr>
+        <w:t>Se ingreso un estado inexistente</w:t>
+      </w:r>
+      <w:r>
+        <w:rPr>
+          <w:sz w:val="22"/>
+          <w:szCs w:val="22"/>
+        </w:rPr>
+        <w:t>.</w:t>
+      </w:r>
+    </w:p>
+    <w:p>
+      <w:pPr>
+        <w:jc w:val="both"/>
+        <w:rPr>
+          <w:sz w:val="22"/>
+          <w:szCs w:val="22"/>
+        </w:rPr>
+      </w:pPr>
+      <w:r>
+        <w:rPr>
+          <w:sz w:val="22"/>
+          <w:szCs w:val="22"/>
+        </w:rPr>
+        <w:drawing>
+          <wp:inline distT="0" distB="0" distL="0" distR="0" wp14:anchorId="61CB0263" wp14:editId="44278B39">
+            <wp:extent cx="4210266" cy="406421"/>
+            <wp:effectExtent l="0" t="0" r="0" b="0"/>
+            <wp:docPr id="821423015" name="Imagen 1"/>
+            <wp:cNvGraphicFramePr>
+              <a:graphicFrameLocks xmlns:a="http://schemas.openxmlformats.org/drawingml/2006/main" noChangeAspect="1"/>
+            </wp:cNvGraphicFramePr>
+            <a:graphic xmlns:a="http://schemas.openxmlformats.org/drawingml/2006/main">
+              <a:graphicData uri="http://schemas.openxmlformats.org/drawingml/2006/picture">
+                <pic:pic xmlns:pic="http://schemas.openxmlformats.org/drawingml/2006/picture">
+                  <pic:nvPicPr>
+                    <pic:cNvPr id="821423015" name=""/>
+                    <pic:cNvPicPr/>
+                  </pic:nvPicPr>
+                  <pic:blipFill>
+                    <a:blip r:embed="rId31"/>
+                    <a:stretch>
+                      <a:fillRect/>
+                    </a:stretch>
+                  </pic:blipFill>
+                  <pic:spPr>
+                    <a:xfrm>
+                      <a:off x="0" y="0"/>
+                      <a:ext cx="4210266" cy="406421"/>
+                    </a:xfrm>
+                    <a:prstGeom prst="rect">
+                      <a:avLst/>
+                    </a:prstGeom>
+                  </pic:spPr>
+                </pic:pic>
+              </a:graphicData>
+            </a:graphic>
+          </wp:inline>
+        </w:drawing>
+      </w:r>
+    </w:p>
+    <w:p>
+      <w:pPr>
+        <w:jc w:val="both"/>
+        <w:rPr>
+          <w:sz w:val="22"/>
+          <w:szCs w:val="22"/>
+        </w:rPr>
+      </w:pPr>
+    </w:p>
+    <w:p>
+      <w:pPr>
+        <w:jc w:val="both"/>
+        <w:rPr>
+          <w:sz w:val="22"/>
+          <w:szCs w:val="22"/>
+        </w:rPr>
+      </w:pPr>
+      <w:r>
+        <w:rPr>
+          <w:sz w:val="22"/>
+          <w:szCs w:val="22"/>
+        </w:rPr>
+        <w:t>5.</w:t>
+      </w:r>
+      <w:r>
+        <w:rPr>
+          <w:sz w:val="22"/>
+          <w:szCs w:val="22"/>
+        </w:rPr>
+        <w:t xml:space="preserve"> E</w:t>
+      </w:r>
+      <w:r>
+        <w:rPr>
+          <w:sz w:val="22"/>
+          <w:szCs w:val="22"/>
+        </w:rPr>
+        <w:t>liminar rese</w:t>
+      </w:r>
+      <w:r>
+        <w:rPr>
+          <w:sz w:val="22"/>
+          <w:szCs w:val="22"/>
+        </w:rPr>
+        <w:t>ñ</w:t>
+      </w:r>
+      <w:r>
+        <w:rPr>
+          <w:sz w:val="22"/>
+          <w:szCs w:val="22"/>
+        </w:rPr>
+        <w:t>as de un producto en especifico</w:t>
+      </w:r>
+    </w:p>
+    <w:p>
+      <w:pPr>
+        <w:jc w:val="both"/>
+        <w:rPr>
+          <w:sz w:val="22"/>
+          <w:szCs w:val="22"/>
+        </w:rPr>
+      </w:pPr>
+      <w:r>
+        <w:rPr>
+          <w:sz w:val="22"/>
+          <w:szCs w:val="22"/>
+        </w:rPr>
+        <w:t>ESCENARIO: Se quiere</w:t>
+      </w:r>
+      <w:r>
+        <w:rPr>
+          <w:sz w:val="22"/>
+          <w:szCs w:val="22"/>
+        </w:rPr>
+        <w:t>n</w:t>
+      </w:r>
+      <w:r>
+        <w:rPr>
+          <w:sz w:val="22"/>
+          <w:szCs w:val="22"/>
+        </w:rPr>
+        <w:t xml:space="preserve"> eliminar las reseñas d</w:t>
+      </w:r>
+      <w:r>
+        <w:rPr>
+          <w:sz w:val="22"/>
+          <w:szCs w:val="22"/>
+        </w:rPr>
+        <w:t>el producto con id=1</w:t>
+      </w:r>
+      <w:r>
+        <w:rPr>
+          <w:sz w:val="22"/>
+          <w:szCs w:val="22"/>
+        </w:rPr>
+        <w:t>:</w:t>
+      </w:r>
+    </w:p>
+    <w:p>
+      <w:pPr>
+        <w:jc w:val="both"/>
+        <w:rPr>
+          <w:sz w:val="22"/>
+          <w:szCs w:val="22"/>
+        </w:rPr>
+      </w:pPr>
+      <w:r>
+        <w:rPr>
+          <w:sz w:val="22"/>
+          <w:szCs w:val="22"/>
+        </w:rPr>
+        <w:drawing>
+          <wp:inline distT="0" distB="0" distL="0" distR="0" wp14:anchorId="6B8CCA44" wp14:editId="5DE2852A">
+            <wp:extent cx="5612130" cy="838835"/>
+            <wp:effectExtent l="0" t="0" r="7620" b="0"/>
+            <wp:docPr id="783344008" name="Imagen 1" descr="Imagen que contiene Escala de tiempo&#10;&#10;El contenido generado por IA puede ser incorrecto."/>
+            <wp:cNvGraphicFramePr>
+              <a:graphicFrameLocks xmlns:a="http://schemas.openxmlformats.org/drawingml/2006/main" noChangeAspect="1"/>
+            </wp:cNvGraphicFramePr>
+            <a:graphic xmlns:a="http://schemas.openxmlformats.org/drawingml/2006/main">
+              <a:graphicData uri="http://schemas.openxmlformats.org/drawingml/2006/picture">
+                <pic:pic xmlns:pic="http://schemas.openxmlformats.org/drawingml/2006/picture">
+                  <pic:nvPicPr>
+                    <pic:cNvPr id="783344008" name="Imagen 1" descr="Imagen que contiene Escala de tiempo&#10;&#10;El contenido generado por IA puede ser incorrecto."/>
+                    <pic:cNvPicPr/>
+                  </pic:nvPicPr>
+                  <pic:blipFill>
+                    <a:blip r:embed="rId32"/>
+                    <a:stretch>
+                      <a:fillRect/>
+                    </a:stretch>
+                  </pic:blipFill>
+                  <pic:spPr>
+                    <a:xfrm>
+                      <a:off x="0" y="0"/>
+                      <a:ext cx="5612130" cy="838835"/>
+                    </a:xfrm>
+                    <a:prstGeom prst="rect">
+                      <a:avLst/>
+                    </a:prstGeom>
+                  </pic:spPr>
+                </pic:pic>
+              </a:graphicData>
+            </a:graphic>
+          </wp:inline>
+        </w:drawing>
+      </w:r>
+    </w:p>
+    <w:p>
+      <w:pPr>
+        <w:jc w:val="both"/>
+        <w:rPr>
+          <w:sz w:val="22"/>
+          <w:szCs w:val="22"/>
+        </w:rPr>
+      </w:pPr>
+      <w:r>
+        <w:rPr>
+          <w:sz w:val="22"/>
+          <w:szCs w:val="22"/>
+        </w:rPr>
+        <w:drawing>
+          <wp:inline distT="0" distB="0" distL="0" distR="0" wp14:anchorId="122D8FCA" wp14:editId="76497DA0">
+            <wp:extent cx="4426177" cy="901746"/>
+            <wp:effectExtent l="0" t="0" r="0" b="0"/>
+            <wp:docPr id="294984108" name="Imagen 1" descr="Texto&#10;&#10;El contenido generado por IA puede ser incorrecto."/>
+            <wp:cNvGraphicFramePr>
+              <a:graphicFrameLocks xmlns:a="http://schemas.openxmlformats.org/drawingml/2006/main" noChangeAspect="1"/>
+            </wp:cNvGraphicFramePr>
+            <a:graphic xmlns:a="http://schemas.openxmlformats.org/drawingml/2006/main">
+              <a:graphicData uri="http://schemas.openxmlformats.org/drawingml/2006/picture">
+                <pic:pic xmlns:pic="http://schemas.openxmlformats.org/drawingml/2006/picture">
+                  <pic:nvPicPr>
+                    <pic:cNvPr id="294984108" name="Imagen 1" descr="Texto&#10;&#10;El contenido generado por IA puede ser incorrecto."/>
+                    <pic:cNvPicPr/>
+                  </pic:nvPicPr>
+                  <pic:blipFill>
+                    <a:blip r:embed="rId33"/>
+                    <a:stretch>
+                      <a:fillRect/>
+                    </a:stretch>
+                  </pic:blipFill>
+                  <pic:spPr>
+                    <a:xfrm>
+                      <a:off x="0" y="0"/>
+                      <a:ext cx="4426177" cy="901746"/>
+                    </a:xfrm>
+                    <a:prstGeom prst="rect">
+                      <a:avLst/>
+                    </a:prstGeom>
+                  </pic:spPr>
+                </pic:pic>
+              </a:graphicData>
+            </a:graphic>
+          </wp:inline>
+        </w:drawing>
+      </w:r>
+    </w:p>
+    <w:p>
+      <w:pPr>
+        <w:jc w:val="both"/>
+        <w:rPr>
+          <w:sz w:val="22"/>
+          <w:szCs w:val="22"/>
+        </w:rPr>
+      </w:pPr>
+      <w:r>
+        <w:rPr>
+          <w:sz w:val="22"/>
+          <w:szCs w:val="22"/>
+        </w:rPr>
+        <w:t>ESCENARIO: Se quiere</w:t>
+      </w:r>
+      <w:r>
+        <w:rPr>
+          <w:sz w:val="22"/>
+          <w:szCs w:val="22"/>
+        </w:rPr>
+        <w:t>n</w:t>
+      </w:r>
+      <w:r>
+        <w:rPr>
+          <w:sz w:val="22"/>
+          <w:szCs w:val="22"/>
+        </w:rPr>
+        <w:t xml:space="preserve"> eliminar</w:t>
+      </w:r>
+      <w:r>
+        <w:rPr>
+          <w:sz w:val="22"/>
+          <w:szCs w:val="22"/>
+        </w:rPr>
+        <w:t xml:space="preserve"> las reseñas de</w:t>
+      </w:r>
+      <w:r>
+        <w:rPr>
+          <w:sz w:val="22"/>
+          <w:szCs w:val="22"/>
+        </w:rPr>
+        <w:t xml:space="preserve"> un </w:t>
+      </w:r>
+      <w:proofErr w:type="gramStart"/>
+      <w:r>
+        <w:rPr>
+          <w:sz w:val="22"/>
+          <w:szCs w:val="22"/>
+        </w:rPr>
+        <w:t>producto</w:t>
+      </w:r>
+      <w:proofErr w:type="gramEnd"/>
+      <w:r>
+        <w:rPr>
+          <w:sz w:val="22"/>
+          <w:szCs w:val="22"/>
+        </w:rPr>
+        <w:t xml:space="preserve"> pero se ingresa una id que no </w:t>
+      </w:r>
+      <w:r>
+        <w:rPr>
+          <w:sz w:val="22"/>
+          <w:szCs w:val="22"/>
+        </w:rPr>
+        <w:t>tiene reseñas.</w:t>
+      </w:r>
+    </w:p>
+    <w:p>
+      <w:pPr>
+        <w:jc w:val="both"/>
+        <w:rPr>
+          <w:sz w:val="22"/>
+          <w:szCs w:val="22"/>
+        </w:rPr>
+      </w:pPr>
+      <w:r>
+        <w:rPr>
+          <w:sz w:val="22"/>
+          <w:szCs w:val="22"/>
+        </w:rPr>
+        <w:drawing>
+          <wp:inline distT="0" distB="0" distL="0" distR="0" wp14:anchorId="2E60A5BC" wp14:editId="4CC2FC15">
+            <wp:extent cx="4521432" cy="425472"/>
+            <wp:effectExtent l="0" t="0" r="0" b="0"/>
+            <wp:docPr id="1751392245" name="Imagen 1"/>
+            <wp:cNvGraphicFramePr>
+              <a:graphicFrameLocks xmlns:a="http://schemas.openxmlformats.org/drawingml/2006/main" noChangeAspect="1"/>
+            </wp:cNvGraphicFramePr>
+            <a:graphic xmlns:a="http://schemas.openxmlformats.org/drawingml/2006/main">
+              <a:graphicData uri="http://schemas.openxmlformats.org/drawingml/2006/picture">
+                <pic:pic xmlns:pic="http://schemas.openxmlformats.org/drawingml/2006/picture">
+                  <pic:nvPicPr>
+                    <pic:cNvPr id="1751392245" name=""/>
+                    <pic:cNvPicPr/>
+                  </pic:nvPicPr>
+                  <pic:blipFill>
+                    <a:blip r:embed="rId34"/>
+                    <a:stretch>
+                      <a:fillRect/>
+                    </a:stretch>
+                  </pic:blipFill>
+                  <pic:spPr>
+                    <a:xfrm>
+                      <a:off x="0" y="0"/>
+                      <a:ext cx="4521432" cy="425472"/>
+                    </a:xfrm>
+                    <a:prstGeom prst="rect">
+                      <a:avLst/>
+                    </a:prstGeom>
+                  </pic:spPr>
+                </pic:pic>
+              </a:graphicData>
+            </a:graphic>
+          </wp:inline>
+        </w:drawing>
+      </w:r>
+    </w:p>
+    <w:p>
+      <w:pPr>
+        <w:jc w:val="both"/>
+        <w:rPr>
+          <w:sz w:val="22"/>
+          <w:szCs w:val="22"/>
+        </w:rPr>
+      </w:pPr>
+      <w:r>
+        <w:rPr>
+          <w:sz w:val="22"/>
+          <w:szCs w:val="22"/>
+        </w:rPr>
+        <w:lastRenderedPageBreak/>
+        <w:t xml:space="preserve">6. </w:t>
+      </w:r>
+      <w:r>
+        <w:rPr>
+          <w:sz w:val="22"/>
+          <w:szCs w:val="22"/>
+        </w:rPr>
+        <w:t xml:space="preserve">Agregar un nuevo producto verificando que no exista un duplicado (mismo nombre y </w:t>
+      </w:r>
+      <w:r>
+        <w:rPr>
+          <w:sz w:val="22"/>
+          <w:szCs w:val="22"/>
+        </w:rPr>
+        <w:t>categoría</w:t>
+      </w:r>
+      <w:r>
+        <w:rPr>
+          <w:sz w:val="22"/>
+          <w:szCs w:val="22"/>
+        </w:rPr>
+        <w:t>)</w:t>
+      </w:r>
+    </w:p>
+    <w:p>
+      <w:pPr>
+        <w:jc w:val="both"/>
+        <w:rPr>
+          <w:sz w:val="22"/>
+          <w:szCs w:val="22"/>
+        </w:rPr>
+      </w:pPr>
+      <w:r>
+        <w:rPr>
+          <w:sz w:val="22"/>
+          <w:szCs w:val="22"/>
+        </w:rPr>
+        <w:t xml:space="preserve">ESCENARIO: Se agrega un producto </w:t>
+      </w:r>
+      <w:r>
+        <w:rPr>
+          <w:sz w:val="22"/>
+          <w:szCs w:val="22"/>
+        </w:rPr>
+        <w:t xml:space="preserve">normal sin nombre ni </w:t>
+      </w:r>
+      <w:proofErr w:type="spellStart"/>
+      <w:r>
+        <w:rPr>
+          <w:sz w:val="22"/>
+          <w:szCs w:val="22"/>
+        </w:rPr>
+        <w:t>categoria</w:t>
+      </w:r>
+      <w:proofErr w:type="spellEnd"/>
+      <w:r>
+        <w:rPr>
+          <w:sz w:val="22"/>
+          <w:szCs w:val="22"/>
+        </w:rPr>
+        <w:t xml:space="preserve"> duplicados:</w:t>
+      </w:r>
+    </w:p>
+    <w:p>
+      <w:pPr>
+        <w:jc w:val="both"/>
+        <w:rPr>
+          <w:sz w:val="22"/>
+          <w:szCs w:val="22"/>
+        </w:rPr>
+      </w:pPr>
+      <w:r>
+        <w:rPr>
+          <w:sz w:val="22"/>
+          <w:szCs w:val="22"/>
+        </w:rPr>
+        <w:drawing>
+          <wp:inline distT="0" distB="0" distL="0" distR="0" wp14:anchorId="14257A77" wp14:editId="642A04C0">
+            <wp:extent cx="5612130" cy="1156970"/>
+            <wp:effectExtent l="0" t="0" r="7620" b="5080"/>
+            <wp:docPr id="1765431699" name="Imagen 1" descr="Texto&#10;&#10;El contenido generado por IA puede ser incorrecto."/>
+            <wp:cNvGraphicFramePr>
+              <a:graphicFrameLocks xmlns:a="http://schemas.openxmlformats.org/drawingml/2006/main" noChangeAspect="1"/>
+            </wp:cNvGraphicFramePr>
+            <a:graphic xmlns:a="http://schemas.openxmlformats.org/drawingml/2006/main">
+              <a:graphicData uri="http://schemas.openxmlformats.org/drawingml/2006/picture">
+                <pic:pic xmlns:pic="http://schemas.openxmlformats.org/drawingml/2006/picture">
+                  <pic:nvPicPr>
+                    <pic:cNvPr id="1765431699" name="Imagen 1" descr="Texto&#10;&#10;El contenido generado por IA puede ser incorrecto."/>
+                    <pic:cNvPicPr/>
+                  </pic:nvPicPr>
+                  <pic:blipFill>
+                    <a:blip r:embed="rId35"/>
+                    <a:stretch>
+                      <a:fillRect/>
+                    </a:stretch>
+                  </pic:blipFill>
+                  <pic:spPr>
+                    <a:xfrm>
+                      <a:off x="0" y="0"/>
+                      <a:ext cx="5612130" cy="1156970"/>
+                    </a:xfrm>
+                    <a:prstGeom prst="rect">
+                      <a:avLst/>
+                    </a:prstGeom>
+                  </pic:spPr>
+                </pic:pic>
+              </a:graphicData>
+            </a:graphic>
+          </wp:inline>
+        </w:drawing>
+      </w:r>
+    </w:p>
+    <w:p>
+      <w:pPr>
+        <w:jc w:val="both"/>
+        <w:rPr>
+          <w:sz w:val="22"/>
+          <w:szCs w:val="22"/>
+        </w:rPr>
+      </w:pPr>
+      <w:r>
+        <w:rPr>
+          <w:sz w:val="22"/>
+          <w:szCs w:val="22"/>
+        </w:rPr>
+        <w:t>ESCENARIO: Se quiere agregar un producto con mismo nombre y categoría que uno existente.</w:t>
+      </w:r>
+    </w:p>
+    <w:p>
+      <w:pPr>
+        <w:jc w:val="both"/>
+        <w:rPr>
+          <w:sz w:val="22"/>
+          <w:szCs w:val="22"/>
+        </w:rPr>
+      </w:pPr>
+      <w:r>
+        <w:rPr>
+          <w:sz w:val="22"/>
+          <w:szCs w:val="22"/>
+        </w:rPr>
+        <w:t>Se uso el mismo call ya que ya existía el producto.</w:t>
+      </w:r>
+    </w:p>
+    <w:p>
+      <w:pPr>
+        <w:jc w:val="both"/>
+        <w:rPr>
+          <w:sz w:val="22"/>
+          <w:szCs w:val="22"/>
+        </w:rPr>
+      </w:pPr>
+      <w:r>
+        <w:rPr>
+          <w:sz w:val="22"/>
+          <w:szCs w:val="22"/>
+        </w:rPr>
+        <w:drawing>
+          <wp:inline distT="0" distB="0" distL="0" distR="0" wp14:anchorId="76BD832F" wp14:editId="1FA85166">
+            <wp:extent cx="5612130" cy="370205"/>
+            <wp:effectExtent l="0" t="0" r="7620" b="0"/>
+            <wp:docPr id="653070282" name="Imagen 1"/>
+            <wp:cNvGraphicFramePr>
+              <a:graphicFrameLocks xmlns:a="http://schemas.openxmlformats.org/drawingml/2006/main" noChangeAspect="1"/>
+            </wp:cNvGraphicFramePr>
+            <a:graphic xmlns:a="http://schemas.openxmlformats.org/drawingml/2006/main">
+              <a:graphicData uri="http://schemas.openxmlformats.org/drawingml/2006/picture">
+                <pic:pic xmlns:pic="http://schemas.openxmlformats.org/drawingml/2006/picture">
+                  <pic:nvPicPr>
+                    <pic:cNvPr id="653070282" name=""/>
+                    <pic:cNvPicPr/>
+                  </pic:nvPicPr>
+                  <pic:blipFill>
+                    <a:blip r:embed="rId36"/>
+                    <a:stretch>
+                      <a:fillRect/>
+                    </a:stretch>
+                  </pic:blipFill>
+                  <pic:spPr>
+                    <a:xfrm>
+                      <a:off x="0" y="0"/>
+                      <a:ext cx="5612130" cy="370205"/>
+                    </a:xfrm>
+                    <a:prstGeom prst="rect">
+                      <a:avLst/>
+                    </a:prstGeom>
+                  </pic:spPr>
+                </pic:pic>
+              </a:graphicData>
+            </a:graphic>
+          </wp:inline>
+        </w:drawing>
+      </w:r>
+    </w:p>
+    <w:p>
+      <w:pPr>
+        <w:jc w:val="both"/>
+        <w:rPr>
+          <w:sz w:val="22"/>
+          <w:szCs w:val="22"/>
+        </w:rPr>
+      </w:pPr>
+    </w:p>
+    <w:p>
+      <w:pPr>
+        <w:jc w:val="both"/>
+        <w:rPr>
+          <w:sz w:val="22"/>
+          <w:szCs w:val="22"/>
+        </w:rPr>
+      </w:pPr>
+      <w:r>
+        <w:rPr>
+          <w:sz w:val="22"/>
+          <w:szCs w:val="22"/>
+        </w:rPr>
+        <w:t xml:space="preserve">7. </w:t>
+      </w:r>
+      <w:r>
+        <w:rPr>
+          <w:sz w:val="22"/>
+          <w:szCs w:val="22"/>
+        </w:rPr>
+        <w:t>Actualizar</w:t>
+      </w:r>
+      <w:r>
+        <w:rPr>
+          <w:sz w:val="22"/>
+          <w:szCs w:val="22"/>
+        </w:rPr>
+        <w:t xml:space="preserve"> el teléfono</w:t>
+      </w:r>
+      <w:r>
+        <w:rPr>
+          <w:sz w:val="22"/>
+          <w:szCs w:val="22"/>
+        </w:rPr>
+        <w:t xml:space="preserve"> de </w:t>
+      </w:r>
+      <w:r>
+        <w:rPr>
+          <w:sz w:val="22"/>
+          <w:szCs w:val="22"/>
+        </w:rPr>
+        <w:t>u</w:t>
+      </w:r>
+      <w:r>
+        <w:rPr>
+          <w:sz w:val="22"/>
+          <w:szCs w:val="22"/>
+        </w:rPr>
+        <w:t>n cliente</w:t>
+      </w:r>
+      <w:r>
+        <w:rPr>
+          <w:sz w:val="22"/>
+          <w:szCs w:val="22"/>
+        </w:rPr>
+        <w:t>.</w:t>
+      </w:r>
+    </w:p>
+    <w:p>
+      <w:pPr>
+        <w:jc w:val="both"/>
+        <w:rPr>
+          <w:sz w:val="22"/>
+          <w:szCs w:val="22"/>
+        </w:rPr>
+      </w:pPr>
+      <w:r>
+        <w:rPr>
+          <w:sz w:val="22"/>
+          <w:szCs w:val="22"/>
+        </w:rPr>
+        <w:t xml:space="preserve">ESCENARIO: Un cliente quiere actualizar su </w:t>
+      </w:r>
+      <w:proofErr w:type="spellStart"/>
+      <w:r>
+        <w:rPr>
+          <w:sz w:val="22"/>
+          <w:szCs w:val="22"/>
+        </w:rPr>
+        <w:t>numero</w:t>
+      </w:r>
+      <w:proofErr w:type="spellEnd"/>
+      <w:r>
+        <w:rPr>
+          <w:sz w:val="22"/>
+          <w:szCs w:val="22"/>
+        </w:rPr>
+        <w:t xml:space="preserve"> del teléfono celular:</w:t>
+      </w:r>
+    </w:p>
+    <w:p>
+      <w:pPr>
+        <w:jc w:val="both"/>
+        <w:rPr>
+          <w:sz w:val="22"/>
+          <w:szCs w:val="22"/>
+        </w:rPr>
+      </w:pPr>
+      <w:r>
+        <w:rPr>
+          <w:sz w:val="22"/>
+          <w:szCs w:val="22"/>
+        </w:rPr>
+        <w:drawing>
+          <wp:inline distT="0" distB="0" distL="0" distR="0" wp14:anchorId="0E81C8BB" wp14:editId="1977B9BA">
+            <wp:extent cx="5612130" cy="1090930"/>
+            <wp:effectExtent l="0" t="0" r="7620" b="0"/>
+            <wp:docPr id="1651845485" name="Imagen 1" descr="Texto&#10;&#10;El contenido generado por IA puede ser incorrecto."/>
+            <wp:cNvGraphicFramePr>
+              <a:graphicFrameLocks xmlns:a="http://schemas.openxmlformats.org/drawingml/2006/main" noChangeAspect="1"/>
+            </wp:cNvGraphicFramePr>
+            <a:graphic xmlns:a="http://schemas.openxmlformats.org/drawingml/2006/main">
+              <a:graphicData uri="http://schemas.openxmlformats.org/drawingml/2006/picture">
+                <pic:pic xmlns:pic="http://schemas.openxmlformats.org/drawingml/2006/picture">
+                  <pic:nvPicPr>
+                    <pic:cNvPr id="1651845485" name="Imagen 1" descr="Texto&#10;&#10;El contenido generado por IA puede ser incorrecto."/>
+                    <pic:cNvPicPr/>
+                  </pic:nvPicPr>
+                  <pic:blipFill>
+                    <a:blip r:embed="rId37"/>
+                    <a:stretch>
+                      <a:fillRect/>
+                    </a:stretch>
+                  </pic:blipFill>
+                  <pic:spPr>
+                    <a:xfrm>
+                      <a:off x="0" y="0"/>
+                      <a:ext cx="5612130" cy="1090930"/>
+                    </a:xfrm>
+                    <a:prstGeom prst="rect">
+                      <a:avLst/>
+                    </a:prstGeom>
+                  </pic:spPr>
+                </pic:pic>
+              </a:graphicData>
+            </a:graphic>
+          </wp:inline>
+        </w:drawing>
+      </w:r>
+    </w:p>
+    <w:p>
+      <w:pPr>
+        <w:jc w:val="both"/>
+        <w:rPr>
+          <w:sz w:val="22"/>
+          <w:szCs w:val="22"/>
+        </w:rPr>
+      </w:pPr>
+      <w:r>
+        <w:rPr>
+          <w:sz w:val="22"/>
+          <w:szCs w:val="22"/>
+        </w:rPr>
+        <w:drawing>
+          <wp:inline distT="0" distB="0" distL="0" distR="0" wp14:anchorId="079A6DA2" wp14:editId="330FB212">
+            <wp:extent cx="5612130" cy="1513205"/>
+            <wp:effectExtent l="0" t="0" r="7620" b="0"/>
+            <wp:docPr id="381553216" name="Imagen 1" descr="Texto&#10;&#10;El contenido generado por IA puede ser incorrecto."/>
+            <wp:cNvGraphicFramePr>
+              <a:graphicFrameLocks xmlns:a="http://schemas.openxmlformats.org/drawingml/2006/main" noChangeAspect="1"/>
+            </wp:cNvGraphicFramePr>
+            <a:graphic xmlns:a="http://schemas.openxmlformats.org/drawingml/2006/main">
+              <a:graphicData uri="http://schemas.openxmlformats.org/drawingml/2006/picture">
+                <pic:pic xmlns:pic="http://schemas.openxmlformats.org/drawingml/2006/picture">
+                  <pic:nvPicPr>
+                    <pic:cNvPr id="381553216" name="Imagen 1" descr="Texto&#10;&#10;El contenido generado por IA puede ser incorrecto."/>
+                    <pic:cNvPicPr/>
+                  </pic:nvPicPr>
+                  <pic:blipFill>
+                    <a:blip r:embed="rId38"/>
+                    <a:stretch>
+                      <a:fillRect/>
+                    </a:stretch>
+                  </pic:blipFill>
+                  <pic:spPr>
+                    <a:xfrm>
+                      <a:off x="0" y="0"/>
+                      <a:ext cx="5612130" cy="1513205"/>
+                    </a:xfrm>
+                    <a:prstGeom prst="rect">
+                      <a:avLst/>
+                    </a:prstGeom>
+                  </pic:spPr>
+                </pic:pic>
+              </a:graphicData>
+            </a:graphic>
+          </wp:inline>
+        </w:drawing>
+      </w:r>
+    </w:p>
+    <w:p>
+      <w:pPr>
+        <w:jc w:val="both"/>
+        <w:rPr>
+          <w:sz w:val="22"/>
+          <w:szCs w:val="22"/>
+        </w:rPr>
+      </w:pPr>
+      <w:r>
+        <w:rPr>
+          <w:sz w:val="22"/>
+          <w:szCs w:val="22"/>
+        </w:rPr>
+        <w:t xml:space="preserve">ESCENARIO: Un cliente cambia su </w:t>
+      </w:r>
+      <w:proofErr w:type="gramStart"/>
+      <w:r>
+        <w:rPr>
+          <w:sz w:val="22"/>
+          <w:szCs w:val="22"/>
+        </w:rPr>
+        <w:t>teléfono</w:t>
+      </w:r>
+      <w:proofErr w:type="gramEnd"/>
+      <w:r>
+        <w:rPr>
+          <w:sz w:val="22"/>
+          <w:szCs w:val="22"/>
+        </w:rPr>
+        <w:t xml:space="preserve"> pero otro cliente ya tiene ese </w:t>
+      </w:r>
+      <w:proofErr w:type="spellStart"/>
+      <w:r>
+        <w:rPr>
+          <w:sz w:val="22"/>
+          <w:szCs w:val="22"/>
+        </w:rPr>
+        <w:t>numero</w:t>
+      </w:r>
+      <w:proofErr w:type="spellEnd"/>
+      <w:r>
+        <w:rPr>
+          <w:sz w:val="22"/>
+          <w:szCs w:val="22"/>
+        </w:rPr>
+        <w:t xml:space="preserve"> registrado.</w:t>
+      </w:r>
+    </w:p>
+    <w:p>
+      <w:pPr>
+        <w:jc w:val="both"/>
+        <w:rPr>
+          <w:sz w:val="22"/>
+          <w:szCs w:val="22"/>
+        </w:rPr>
+      </w:pPr>
+      <w:r>
+        <w:rPr>
+          <w:sz w:val="22"/>
+          <w:szCs w:val="22"/>
+        </w:rPr>
+        <w:drawing>
+          <wp:inline distT="0" distB="0" distL="0" distR="0" wp14:anchorId="0F6439F4" wp14:editId="0063FA89">
+            <wp:extent cx="5612130" cy="344170"/>
+            <wp:effectExtent l="0" t="0" r="7620" b="0"/>
+            <wp:docPr id="1073362577" name="Imagen 1"/>
+            <wp:cNvGraphicFramePr>
+              <a:graphicFrameLocks xmlns:a="http://schemas.openxmlformats.org/drawingml/2006/main" noChangeAspect="1"/>
+            </wp:cNvGraphicFramePr>
+            <a:graphic xmlns:a="http://schemas.openxmlformats.org/drawingml/2006/main">
+              <a:graphicData uri="http://schemas.openxmlformats.org/drawingml/2006/picture">
+                <pic:pic xmlns:pic="http://schemas.openxmlformats.org/drawingml/2006/picture">
+                  <pic:nvPicPr>
+                    <pic:cNvPr id="1073362577" name=""/>
+                    <pic:cNvPicPr/>
+                  </pic:nvPicPr>
+                  <pic:blipFill>
+                    <a:blip r:embed="rId39"/>
+                    <a:stretch>
+                      <a:fillRect/>
+                    </a:stretch>
+                  </pic:blipFill>
+                  <pic:spPr>
+                    <a:xfrm>
+                      <a:off x="0" y="0"/>
+                      <a:ext cx="5612130" cy="344170"/>
+                    </a:xfrm>
+                    <a:prstGeom prst="rect">
+                      <a:avLst/>
+                    </a:prstGeom>
+                  </pic:spPr>
+                </pic:pic>
+              </a:graphicData>
+            </a:graphic>
+          </wp:inline>
+        </w:drawing>
+      </w:r>
+    </w:p>
+    <w:p>
+      <w:pPr>
+        <w:jc w:val="both"/>
+        <w:rPr>
+          <w:sz w:val="22"/>
+          <w:szCs w:val="22"/>
+        </w:rPr>
+      </w:pPr>
+      <w:r>
+        <w:rPr>
+          <w:sz w:val="22"/>
+          <w:szCs w:val="22"/>
+        </w:rPr>
+        <w:t>El teléfono ya estaba registrado por el usuario del escenario anterior.</w:t>
+      </w:r>
+    </w:p>
+    <w:p>
+      <w:pPr>
+        <w:jc w:val="both"/>
+        <w:rPr>
+          <w:sz w:val="22"/>
+          <w:szCs w:val="22"/>
+        </w:rPr>
+      </w:pPr>
+    </w:p>
+    <w:p>
+      <w:pPr>
+        <w:jc w:val="both"/>
+        <w:rPr>
+          <w:sz w:val="22"/>
+          <w:szCs w:val="22"/>
+        </w:rPr>
+      </w:pPr>
+      <w:r>
+        <w:rPr>
+          <w:sz w:val="22"/>
+          <w:szCs w:val="22"/>
+        </w:rPr>
+        <w:lastRenderedPageBreak/>
+        <w:t xml:space="preserve">8.- </w:t>
+      </w:r>
+      <w:r>
+        <w:rPr>
+          <w:sz w:val="22"/>
+          <w:szCs w:val="22"/>
+        </w:rPr>
+        <w:t>Generar un reporte de productos con stock bajo (menos de 5 unidades)</w:t>
+      </w:r>
+    </w:p>
+    <w:p>
+      <w:pPr>
+        <w:jc w:val="both"/>
+        <w:rPr>
+          <w:sz w:val="22"/>
+          <w:szCs w:val="22"/>
+        </w:rPr>
+      </w:pPr>
+      <w:r>
+        <w:rPr>
+          <w:sz w:val="22"/>
+          <w:szCs w:val="22"/>
+        </w:rPr>
+        <w:t>A este procedimiento no le encontré algún escenario</w:t>
+      </w:r>
+      <w:r>
+        <w:rPr>
+          <w:sz w:val="22"/>
+          <w:szCs w:val="22"/>
+        </w:rPr>
+        <w:t xml:space="preserve"> en especifico cuando se el call te devuelve la tabla con los productos con 5 o menos de 5 productos de stock.</w:t>
+      </w:r>
+    </w:p>
+    <w:p>
+      <w:pPr>
+        <w:jc w:val="center"/>
+        <w:rPr>
+          <w:sz w:val="22"/>
+          <w:szCs w:val="22"/>
+        </w:rPr>
+      </w:pPr>
+      <w:r>
+        <w:rPr>
+          <w:sz w:val="22"/>
+          <w:szCs w:val="22"/>
+        </w:rPr>
+        <w:drawing>
+          <wp:inline distT="0" distB="0" distL="0" distR="0" wp14:anchorId="088F7508" wp14:editId="6E52751F">
+            <wp:extent cx="3454578" cy="4324572"/>
+            <wp:effectExtent l="0" t="0" r="0" b="0"/>
+            <wp:docPr id="633617625" name="Imagen 1" descr="Texto&#10;&#10;El contenido generado por IA puede ser incorrecto."/>
+            <wp:cNvGraphicFramePr>
+              <a:graphicFrameLocks xmlns:a="http://schemas.openxmlformats.org/drawingml/2006/main" noChangeAspect="1"/>
+            </wp:cNvGraphicFramePr>
+            <a:graphic xmlns:a="http://schemas.openxmlformats.org/drawingml/2006/main">
+              <a:graphicData uri="http://schemas.openxmlformats.org/drawingml/2006/picture">
+                <pic:pic xmlns:pic="http://schemas.openxmlformats.org/drawingml/2006/picture">
+                  <pic:nvPicPr>
+                    <pic:cNvPr id="633617625" name="Imagen 1" descr="Texto&#10;&#10;El contenido generado por IA puede ser incorrecto."/>
+                    <pic:cNvPicPr/>
+                  </pic:nvPicPr>
+                  <pic:blipFill>
+                    <a:blip r:embed="rId40"/>
+                    <a:stretch>
+                      <a:fillRect/>
+                    </a:stretch>
+                  </pic:blipFill>
+                  <pic:spPr>
+                    <a:xfrm>
+                      <a:off x="0" y="0"/>
+                      <a:ext cx="3454578" cy="4324572"/>
+                    </a:xfrm>
+                    <a:prstGeom prst="rect">
+                      <a:avLst/>
+                    </a:prstGeom>
+                  </pic:spPr>
+                </pic:pic>
+              </a:graphicData>
+            </a:graphic>
+          </wp:inline>
+        </w:drawing>
+      </w:r>
+    </w:p>
+    <w:p>
+      <w:pPr>
+        <w:jc w:val="both"/>
+        <w:rPr>
+          <w:sz w:val="22"/>
+          <w:szCs w:val="22"/>
+        </w:rPr>
+      </w:pPr>
+    </w:p>
+    <w:p>
+      <w:pPr>
+        <w:jc w:val="both"/>
+        <w:rPr>
+          <w:b/>
+          <w:bCs/>
+        </w:rPr>
+      </w:pPr>
+    </w:p>
+    <w:p>
+      <w:pPr>
+        <w:jc w:val="both"/>
+        <w:rPr>
+          <w:b/>
+          <w:bCs/>
+        </w:rPr>
+      </w:pPr>
+    </w:p>
+    <w:p>
+      <w:pPr>
+        <w:jc w:val="both"/>
+        <w:rPr>
+          <w:b/>
+          <w:bCs/>
+        </w:rPr>
+      </w:pPr>
+    </w:p>
+    <w:p>
+      <w:pPr>
+        <w:jc w:val="both"/>
+        <w:rPr>
+          <w:b/>
+          <w:bCs/>
+        </w:rPr>
+      </w:pPr>
+    </w:p>
+    <w:p>
+      <w:pPr>
+        <w:jc w:val="both"/>
+        <w:rPr>
+          <w:b/>
+          <w:bCs/>
+        </w:rPr>
+      </w:pPr>
+    </w:p>
+    <w:p>
+      <w:pPr>
+        <w:jc w:val="both"/>
+        <w:rPr>
+          <w:b/>
+          <w:bCs/>
+        </w:rPr>
+      </w:pPr>
+    </w:p>
+    <w:p>
+      <w:pPr>
+        <w:jc w:val="both"/>
+        <w:rPr>
+          <w:b/>
+          <w:bCs/>
+        </w:rPr>
+      </w:pPr>
+    </w:p>
+    <w:p>
+      <w:pPr>
+        <w:jc w:val="both"/>
+        <w:rPr>
+          <w:b/>
+          <w:bCs/>
+        </w:rPr>
+      </w:pPr>
+    </w:p>
+    <w:p>
+      <w:pPr>
+        <w:jc w:val="both"/>
+        <w:rPr>
+          <w:b/>
+          <w:bCs/>
+          <w:sz w:val="28"/>
+          <w:szCs w:val="28"/>
+        </w:rPr>
+      </w:pPr>
+      <w:r>
+        <w:rPr>
+          <w:b/>
+          <w:bCs/>
+          <w:sz w:val="28"/>
+          <w:szCs w:val="28"/>
+        </w:rPr>
+        <w:lastRenderedPageBreak/>
+        <w:t>PROPUESTAS DE MEJORAS</w:t>
+      </w:r>
+    </w:p>
+    <w:p>
+      <w:pPr>
+        <w:jc w:val="both"/>
+      </w:pPr>
+      <w:r>
+        <w:t xml:space="preserve">Creo se podrían </w:t>
+      </w:r>
+      <w:r>
+        <w:t>agregar más índices para consultas comunes para la tienda como</w:t>
+      </w:r>
+      <w:r>
+        <w:t xml:space="preserve"> pueden ser</w:t>
+      </w:r>
+      <w:r>
+        <w:t>:</w:t>
+      </w:r>
+    </w:p>
+    <w:p>
+      <w:pPr>
+        <w:jc w:val="both"/>
+      </w:pPr>
+      <w:r>
+        <w:t>-</w:t>
+      </w:r>
+      <w:r>
+        <w:t xml:space="preserve"> </w:t>
+      </w:r>
+      <w:r>
+        <w:t>B</w:t>
+      </w:r>
+      <w:r>
+        <w:t>úsqueda de pedido por fecha</w:t>
+      </w:r>
+      <w:r>
+        <w:t xml:space="preserve"> o por estado.</w:t>
+      </w:r>
+    </w:p>
+    <w:p>
+      <w:pPr>
+        <w:jc w:val="both"/>
+      </w:pPr>
+      <w:r>
+        <w:t>-</w:t>
+      </w:r>
+      <w:r>
+        <w:t xml:space="preserve"> </w:t>
+      </w:r>
+      <w:r>
+        <w:t>Búsqueda</w:t>
+      </w:r>
+      <w:r>
+        <w:t xml:space="preserve"> de los detalles del pedido por</w:t>
+      </w:r>
+      <w:r>
+        <w:t xml:space="preserve"> el id del pedido</w:t>
+      </w:r>
+      <w:r>
+        <w:t>.</w:t>
+      </w:r>
+    </w:p>
+    <w:p>
+      <w:pPr>
+        <w:jc w:val="both"/>
+      </w:pPr>
+      <w:r>
+        <w:t>- Busqueda de</w:t>
+      </w:r>
+      <w:r>
+        <w:t xml:space="preserve"> la </w:t>
+      </w:r>
+      <w:r>
+        <w:t>información</w:t>
+      </w:r>
+      <w:r>
+        <w:t xml:space="preserve"> del usuario por el correo</w:t>
+      </w:r>
+      <w:r>
+        <w:t>.</w:t>
+      </w:r>
+    </w:p>
+    <w:p>
+      <w:pPr>
+        <w:jc w:val="both"/>
+      </w:pPr>
+      <w:r>
+        <w:t>Se podrían integrar unos triggers para que en lugar del procedimiento de revisar si</w:t>
+      </w:r>
+      <w:r>
+        <w:t xml:space="preserve"> el usuario compro el producto </w:t>
+      </w:r>
+      <w:r>
+        <w:t xml:space="preserve">para hacer la reseña desde el trigger al querer hacer la reseña revise si ese usuario </w:t>
+      </w:r>
+      <w:r>
+        <w:t xml:space="preserve">compro el producto y solo lo deje ingresar la reseña si </w:t>
+      </w:r>
+      <w:r>
+        <w:t xml:space="preserve">compro ese </w:t>
+      </w:r>
+      <w:r>
+        <w:t>producto, también</w:t>
+      </w:r>
+      <w:r>
+        <w:t xml:space="preserve"> podría existir el trigger </w:t>
+      </w:r>
+      <w:r>
+        <w:t>para limitar que un usuario tenga máximo 5 pedidos con estado pendiente en lugar del procedimiento.</w:t>
+      </w:r>
+    </w:p>
+    <w:p>
+      <w:pPr>
+        <w:jc w:val="both"/>
+      </w:pPr>
+      <w:r>
+        <w:t xml:space="preserve">Tal vez se podrían agregar </w:t>
+      </w:r>
+      <w:r>
+        <w:t xml:space="preserve">alguna vista para </w:t>
+      </w:r>
+      <w:r>
+        <w:t>evitar</w:t>
+      </w:r>
+      <w:r>
+        <w:t xml:space="preserve"> o </w:t>
+      </w:r>
+      <w:r>
+        <w:t>más</w:t>
+      </w:r>
+      <w:r>
+        <w:t xml:space="preserve"> bien</w:t>
+      </w:r>
+      <w:r>
+        <w:t xml:space="preserve"> facilitar </w:t>
+      </w:r>
+      <w:r>
+        <w:t>el escribir</w:t>
+      </w:r>
+      <w:r>
+        <w:t xml:space="preserve"> consultas largas </w:t>
+      </w:r>
+      <w:r>
+        <w:t>o</w:t>
+      </w:r>
+      <w:r>
+        <w:t xml:space="preserve"> frecuentes</w:t>
+      </w:r>
+      <w:r>
+        <w:t>.</w:t>
+      </w:r>
+    </w:p>
+    <w:p>
+      <w:pPr>
+        <w:jc w:val="both"/>
+      </w:pPr>
+    </w:p>
+    <w:p>
+      <w:pPr>
+        <w:jc w:val="both"/>
+        <w:rPr>
+          <w:b/>
+          <w:bCs/>
+          <w:sz w:val="28"/>
+          <w:szCs w:val="28"/>
+        </w:rPr>
+      </w:pPr>
+      <w:r>
+        <w:rPr>
+          <w:b/>
+          <w:bCs/>
+          <w:sz w:val="28"/>
+          <w:szCs w:val="28"/>
+        </w:rPr>
+        <w:t>CONCLUSIONES</w:t>
+      </w:r>
+    </w:p>
+    <w:p>
+      <w:pPr>
+        <w:jc w:val="both"/>
+      </w:pPr>
+      <w:r>
+        <w:t>E</w:t>
+      </w:r>
+      <w:r>
+        <w:t xml:space="preserve">l hacer este proyecto </w:t>
+      </w:r>
+      <w:r>
+        <w:t xml:space="preserve">creo fue interesante y útil ya que me ayudo a fortalecer </w:t>
+      </w:r>
+      <w:r>
+        <w:t>lo</w:t>
+      </w:r>
+      <w:r>
+        <w:t>s</w:t>
+      </w:r>
+      <w:r>
+        <w:t xml:space="preserve"> temas </w:t>
+      </w:r>
+      <w:r>
+        <w:t>aprendidos</w:t>
+      </w:r>
+      <w:r>
+        <w:t xml:space="preserve"> en clase y</w:t>
+      </w:r>
+      <w:r>
+        <w:t xml:space="preserve"> además</w:t>
+      </w:r>
+      <w:r>
+        <w:t xml:space="preserve"> </w:t>
+      </w:r>
+      <w:r>
+        <w:t xml:space="preserve">me deja con varios </w:t>
+      </w:r>
+      <w:r>
+        <w:t>aprendizajes</w:t>
+      </w:r>
+      <w:r>
+        <w:t>.</w:t>
+      </w:r>
+      <w:r>
+        <w:t xml:space="preserve"> </w:t>
+      </w:r>
+    </w:p>
+    <w:p>
+      <w:pPr>
+        <w:jc w:val="both"/>
+      </w:pPr>
+      <w:r>
+        <w:t>P</w:t>
+      </w:r>
+      <w:r>
+        <w:t>rincipalmente</w:t>
+      </w:r>
+      <w:r>
+        <w:t xml:space="preserve"> creo </w:t>
+      </w:r>
+      <w:r>
+        <w:t>que co</w:t>
+      </w:r>
+      <w:r>
+        <w:t>n esta</w:t>
+      </w:r>
+      <w:r>
+        <w:t xml:space="preserve"> base de datos</w:t>
+      </w:r>
+      <w:r>
+        <w:t xml:space="preserve"> </w:t>
+      </w:r>
+      <w:r>
+        <w:t>me di cuenta de</w:t>
+      </w:r>
+      <w:r>
+        <w:t xml:space="preserve"> la importancia de</w:t>
+      </w:r>
+      <w:r>
+        <w:t xml:space="preserve"> </w:t>
+      </w:r>
+      <w:r>
+        <w:t>diseñar correctamente</w:t>
+      </w:r>
+      <w:r>
+        <w:t xml:space="preserve"> </w:t>
+      </w:r>
+      <w:r>
+        <w:t>una</w:t>
+      </w:r>
+      <w:r>
+        <w:t xml:space="preserve"> base de datos para </w:t>
+      </w:r>
+      <w:r>
+        <w:t xml:space="preserve">cualquier sistema que se nos requiera ya que </w:t>
+      </w:r>
+      <w:r>
+        <w:t>pues en todas o la mayoría de l</w:t>
+      </w:r>
+      <w:r>
+        <w:t xml:space="preserve">os casos </w:t>
+      </w:r>
+      <w:r>
+        <w:t xml:space="preserve">los sistemas </w:t>
+      </w:r>
+      <w:r>
+        <w:t xml:space="preserve">se construyen para </w:t>
+      </w:r>
+      <w:r>
+        <w:t>utilizar,</w:t>
+      </w:r>
+      <w:r>
+        <w:t xml:space="preserve"> analizar y manipular </w:t>
+      </w:r>
+      <w:r>
+        <w:t>l</w:t>
+      </w:r>
+      <w:r>
+        <w:t xml:space="preserve">os datos </w:t>
+      </w:r>
+      <w:r>
+        <w:t xml:space="preserve">que guardamos en </w:t>
+      </w:r>
+      <w:r>
+        <w:t>ella</w:t>
+      </w:r>
+      <w:r>
+        <w:t>.</w:t>
+      </w:r>
+    </w:p>
+    <w:p>
+      <w:pPr>
+        <w:jc w:val="both"/>
+      </w:pPr>
+      <w:r>
+        <w:t xml:space="preserve">Cuando una base de datos esta bien construida ayudara a sus usuarios a poder manejar su </w:t>
+      </w:r>
+      <w:r>
+        <w:t>información</w:t>
+      </w:r>
+      <w:r>
+        <w:t xml:space="preserve"> de </w:t>
+      </w:r>
+      <w:r>
+        <w:t xml:space="preserve">una manera mas eficiente, lo que es muy importante para cualquier persona o </w:t>
+      </w:r>
+      <w:r>
+        <w:t xml:space="preserve">empresa ya que en la industria el tiempo </w:t>
+      </w:r>
+      <w:r>
+        <w:t xml:space="preserve">es </w:t>
+      </w:r>
+      <w:r>
+        <w:t xml:space="preserve">un aspecto </w:t>
+      </w:r>
+      <w:r>
+        <w:t>clave</w:t>
+      </w:r>
+      <w:r>
+        <w:t xml:space="preserve"> y es muy importante tanto para </w:t>
+      </w:r>
+      <w:r>
+        <w:t>los</w:t>
+      </w:r>
+      <w:r>
+        <w:t xml:space="preserve"> negocios como para los</w:t>
+      </w:r>
+      <w:r>
+        <w:t xml:space="preserve"> usuarios</w:t>
+      </w:r>
+      <w:r>
+        <w:t xml:space="preserve"> que se gestione de la mejor manera.</w:t>
+      </w:r>
+    </w:p>
+    <w:p>
+      <w:pPr>
+        <w:jc w:val="both"/>
+      </w:pPr>
+      <w:r>
+        <w:t xml:space="preserve">En </w:t>
+      </w:r>
+      <w:r>
+        <w:t>conclusión,</w:t>
+      </w:r>
+      <w:r>
+        <w:t xml:space="preserve"> c</w:t>
+      </w:r>
+      <w:r>
+        <w:t xml:space="preserve">omo </w:t>
+      </w:r>
+      <w:r>
+        <w:t>profesionales en formación que somos</w:t>
+      </w:r>
+      <w:r>
+        <w:t>,</w:t>
+      </w:r>
+      <w:r>
+        <w:t xml:space="preserve"> el saber </w:t>
+      </w:r>
+      <w:r>
+        <w:t>crear y manejar bases de datos de cualquier tipo será fundamental para cu</w:t>
+      </w:r>
+      <w:r>
+        <w:t xml:space="preserve">ando nos adentremos al mundo laboral ya que </w:t>
+      </w:r>
+      <w:r>
+        <w:t xml:space="preserve">en un área en constante crecimiento y competencia </w:t>
+      </w:r>
+      <w:r>
+        <w:t xml:space="preserve">habilidades como las que estamos </w:t>
+      </w:r>
+      <w:r>
+        <w:t>desarrollando pueden marcar la diferencia</w:t>
+      </w:r>
+      <w:r>
+        <w:t xml:space="preserve"> en nuestro desarrollo profesional</w:t>
+      </w:r>
+      <w:r>
+        <w:t>.</w:t>
+      </w:r>
+    </w:p>
+    <w:p>
+      <w:pPr>
+        <w:jc w:val="both"/>
+        <w:rPr>
+          <w:sz w:val="22"/>
+          <w:szCs w:val="22"/>
+        </w:rPr>
+      </w:pPr>
+    </w:p>
     <w:sectPr>
       <w:pgSz w:w="12240" w:h="15840"/>
       <w:pgMar w:top="1417" w:right="1701" w:bottom="1417" w:left="1701" w:header="708" w:footer="708" w:gutter="0"/>

</xml_diff>